<commit_message>
Templates, css, js and document resources updated
</commit_message>
<xml_diff>
--- a/src/documents/bill-petition-template.docx
+++ b/src/documents/bill-petition-template.docx
@@ -23,13 +23,125 @@
     </w:p>
     <w:p>
       <w:pPr>
-        <w:rPr>
-          <w:rFonts w:ascii="Arial" w:hAnsi="Arial" w:cs="Arial"/>
-          <w:b/>
-          <w:sz w:val="24"/>
-          <w:szCs w:val="24"/>
-        </w:rPr>
-      </w:pPr>
+        <w:pStyle w:val="NormalWeb"/>
+        <w:rPr>
+          <w:rFonts w:ascii="Palatino Linotype" w:hAnsi="Palatino Linotype"/>
+          <w:sz w:val="22"/>
+          <w:szCs w:val="22"/>
+        </w:rPr>
+      </w:pPr>
+      <w:r>
+        <w:rPr>
+          <w:rFonts w:ascii="Palatino Linotype" w:hAnsi="Palatino Linotype"/>
+          <w:sz w:val="22"/>
+          <w:szCs w:val="22"/>
+        </w:rPr>
+        <w:t xml:space="preserve">Your petition should include all the objections you have against the bill. </w:t>
+      </w:r>
+      <w:r>
+        <w:rPr>
+          <w:rFonts w:ascii="Palatino" w:hAnsi="Palatino"/>
+          <w:sz w:val="22"/>
+          <w:szCs w:val="22"/>
+        </w:rPr>
+        <w:t>Only objections outlined in your petition can be discussed with the committee.</w:t>
+      </w:r>
+    </w:p>
+    <w:p>
+      <w:pPr>
+        <w:pStyle w:val="NormalWeb"/>
+        <w:rPr>
+          <w:rFonts w:ascii="Palatino Linotype" w:hAnsi="Palatino Linotype"/>
+          <w:sz w:val="22"/>
+          <w:szCs w:val="22"/>
+        </w:rPr>
+      </w:pPr>
+      <w:r>
+        <w:rPr>
+          <w:rFonts w:ascii="Palatino Linotype" w:hAnsi="Palatino Linotype"/>
+          <w:sz w:val="22"/>
+          <w:szCs w:val="22"/>
+        </w:rPr>
+        <w:t xml:space="preserve">Your objections to the bill should only be about issues that affect you. </w:t>
+      </w:r>
+      <w:r>
+        <w:rPr>
+          <w:rFonts w:ascii="Palatino Linotype" w:hAnsi="Palatino Linotype"/>
+          <w:sz w:val="22"/>
+          <w:szCs w:val="22"/>
+        </w:rPr>
+        <w:t>The committee can change the bill but they can’t reject it.</w:t>
+      </w:r>
+      <w:bookmarkStart w:id="0" w:name="_GoBack"/>
+      <w:bookmarkEnd w:id="0"/>
+    </w:p>
+    <w:p>
+      <w:pPr>
+        <w:pStyle w:val="NormalWeb"/>
+        <w:rPr>
+          <w:rFonts w:ascii="Palatino" w:hAnsi="Palatino"/>
+          <w:sz w:val="22"/>
+          <w:szCs w:val="22"/>
+        </w:rPr>
+      </w:pPr>
+      <w:r>
+        <w:rPr>
+          <w:rFonts w:ascii="Palatino" w:hAnsi="Palatino"/>
+          <w:sz w:val="22"/>
+          <w:szCs w:val="22"/>
+        </w:rPr>
+        <w:t xml:space="preserve">Your petition </w:t>
+      </w:r>
+      <w:r>
+        <w:rPr>
+          <w:rFonts w:ascii="Palatino" w:hAnsi="Palatino"/>
+          <w:sz w:val="22"/>
+          <w:szCs w:val="22"/>
+        </w:rPr>
+        <w:t>must</w:t>
+      </w:r>
+      <w:r>
+        <w:rPr>
+          <w:rFonts w:ascii="Palatino" w:hAnsi="Palatino"/>
+          <w:sz w:val="22"/>
+          <w:szCs w:val="22"/>
+        </w:rPr>
+        <w:t xml:space="preserve"> not include any images, graphics or videos.</w:t>
+      </w:r>
+      <w:r>
+        <w:rPr>
+          <w:rFonts w:ascii="Palatino" w:hAnsi="Palatino"/>
+          <w:sz w:val="22"/>
+          <w:szCs w:val="22"/>
+        </w:rPr>
+        <w:t xml:space="preserve"> It does not need to be signed.</w:t>
+      </w:r>
+    </w:p>
+    <w:p>
+      <w:pPr>
+        <w:pStyle w:val="NormalWeb"/>
+        <w:rPr>
+          <w:rFonts w:ascii="Palatino Linotype" w:hAnsi="Palatino Linotype"/>
+          <w:sz w:val="22"/>
+          <w:szCs w:val="22"/>
+        </w:rPr>
+      </w:pPr>
+      <w:r>
+        <w:rPr>
+          <w:rFonts w:ascii="Palatino Linotype" w:hAnsi="Palatino Linotype"/>
+          <w:sz w:val="22"/>
+          <w:szCs w:val="22"/>
+        </w:rPr>
+        <w:t>Delete the italicised text in each box as you complete it</w:t>
+      </w:r>
+      <w:r>
+        <w:rPr>
+          <w:rFonts w:ascii="Palatino Linotype" w:hAnsi="Palatino Linotype"/>
+          <w:sz w:val="22"/>
+          <w:szCs w:val="22"/>
+        </w:rPr>
+        <w:t>.</w:t>
+      </w:r>
     </w:p>
     <w:p>
       <w:pPr>
@@ -154,7 +266,7 @@
                 <w:sz w:val="22"/>
                 <w:szCs w:val="22"/>
               </w:rPr>
-              <w:t xml:space="preserve">ive the name and address of each individual or the organisation(s) </w:t>
+              <w:t>ive the name and a</w:t>
             </w:r>
             <w:r>
               <w:rPr>
@@ -163,7 +275,27 @@
                 <w:sz w:val="22"/>
                 <w:szCs w:val="22"/>
               </w:rPr>
-              <w:t xml:space="preserve">named </w:t>
+              <w:t xml:space="preserve">ddress of </w:t>
+            </w:r>
+            <w:proofErr w:type="gramStart"/>
+            <w:r>
+              <w:rPr>
+                <w:rFonts w:ascii="Arial" w:hAnsi="Arial" w:cs="Arial"/>
+                <w:i/>
+                <w:sz w:val="22"/>
+                <w:szCs w:val="22"/>
+              </w:rPr>
+              <w:t>each individual</w:t>
+            </w:r>
+            <w:proofErr w:type="gramEnd"/>
+            <w:r>
+              <w:rPr>
+                <w:rFonts w:ascii="Arial" w:hAnsi="Arial" w:cs="Arial"/>
+                <w:i/>
+                <w:sz w:val="22"/>
+                <w:szCs w:val="22"/>
+              </w:rPr>
+              <w:t xml:space="preserve"> or organisation</w:t>
             </w:r>
             <w:r>
               <w:rPr>
@@ -172,7 +304,16 @@
                 <w:sz w:val="22"/>
                 <w:szCs w:val="22"/>
               </w:rPr>
-              <w:t>on the petition</w:t>
+              <w:t xml:space="preserve"> </w:t>
+            </w:r>
+            <w:r>
+              <w:rPr>
+                <w:rFonts w:ascii="Arial" w:hAnsi="Arial" w:cs="Arial"/>
+                <w:i/>
+                <w:sz w:val="22"/>
+                <w:szCs w:val="22"/>
+              </w:rPr>
+              <w:t>objecting to the bill</w:t>
             </w:r>
             <w:r>
               <w:rPr>
@@ -496,72 +637,7 @@
                 <w:sz w:val="22"/>
                 <w:szCs w:val="22"/>
               </w:rPr>
-              <w:t>why you are sp</w:t>
-            </w:r>
-            <w:bookmarkStart w:id="0" w:name="_GoBack"/>
-            <w:bookmarkEnd w:id="0"/>
-            <w:r>
-              <w:rPr>
-                <w:rFonts w:ascii="Arial" w:hAnsi="Arial" w:cs="Arial"/>
-                <w:i/>
-                <w:sz w:val="22"/>
-                <w:szCs w:val="22"/>
-              </w:rPr>
-              <w:t xml:space="preserve">ecially or directly affected. </w:t>
-            </w:r>
-            <w:r>
-              <w:rPr>
-                <w:rFonts w:ascii="Arial" w:hAnsi="Arial" w:cs="Arial"/>
-                <w:i/>
-                <w:sz w:val="22"/>
-                <w:szCs w:val="22"/>
-              </w:rPr>
-              <w:t>“Directly” means as a direct result</w:t>
-            </w:r>
-            <w:r>
-              <w:rPr>
-                <w:rFonts w:ascii="Arial" w:hAnsi="Arial" w:cs="Arial"/>
-                <w:i/>
-                <w:sz w:val="22"/>
-                <w:szCs w:val="22"/>
-              </w:rPr>
-              <w:t xml:space="preserve"> of the proposals in the scheme</w:t>
-            </w:r>
-            <w:r>
-              <w:rPr>
-                <w:rFonts w:ascii="Arial" w:hAnsi="Arial" w:cs="Arial"/>
-                <w:i/>
-                <w:sz w:val="22"/>
-                <w:szCs w:val="22"/>
-              </w:rPr>
-              <w:t xml:space="preserve">. “Specially” means </w:t>
-            </w:r>
-            <w:r>
-              <w:rPr>
-                <w:rFonts w:ascii="Arial" w:hAnsi="Arial" w:cs="Arial"/>
-                <w:i/>
-                <w:sz w:val="22"/>
-                <w:szCs w:val="22"/>
-              </w:rPr>
-              <w:t xml:space="preserve">that you are </w:t>
-            </w:r>
-            <w:r>
-              <w:rPr>
-                <w:rFonts w:ascii="Arial" w:hAnsi="Arial" w:cs="Arial"/>
-                <w:i/>
-                <w:sz w:val="22"/>
-                <w:szCs w:val="22"/>
-              </w:rPr>
-              <w:t>affected in a way that other members of the public are not affected.</w:t>
-            </w:r>
-            <w:r>
-              <w:rPr>
-                <w:rFonts w:ascii="Arial" w:hAnsi="Arial" w:cs="Arial"/>
-                <w:i/>
-                <w:sz w:val="22"/>
-                <w:szCs w:val="22"/>
-              </w:rPr>
-              <w:t xml:space="preserve"> Remember that you cannot object to the Bill in principle.</w:t>
+              <w:t>how you are affected by it.</w:t>
             </w:r>
           </w:p>
           <w:p>
@@ -705,7 +781,25 @@
                 <w:sz w:val="22"/>
                 <w:szCs w:val="22"/>
               </w:rPr>
-              <w:t>In this box tell us what you want to be done in response to your concerns. If you can make specific recommendations, please do so.</w:t>
+              <w:t>In this box tell us what you want to be d</w:t>
+            </w:r>
+            <w:r>
+              <w:rPr>
+                <w:rFonts w:ascii="Arial" w:hAnsi="Arial" w:cs="Arial"/>
+                <w:i/>
+                <w:sz w:val="22"/>
+                <w:szCs w:val="22"/>
+              </w:rPr>
+              <w:t>one in response to your objections</w:t>
+            </w:r>
+            <w:r>
+              <w:rPr>
+                <w:rFonts w:ascii="Arial" w:hAnsi="Arial" w:cs="Arial"/>
+                <w:i/>
+                <w:sz w:val="22"/>
+                <w:szCs w:val="22"/>
+              </w:rPr>
+              <w:t>.</w:t>
             </w:r>
           </w:p>
           <w:p>
@@ -763,43 +857,6 @@
           <w:szCs w:val="24"/>
         </w:rPr>
       </w:pPr>
-    </w:p>
-    <w:p>
-      <w:pPr>
-        <w:widowControl/>
-        <w:autoSpaceDE/>
-        <w:autoSpaceDN/>
-        <w:spacing w:after="160" w:line="259" w:lineRule="auto"/>
-        <w:rPr>
-          <w:rFonts w:ascii="Arial" w:hAnsi="Arial" w:cs="Arial"/>
-          <w:sz w:val="24"/>
-          <w:szCs w:val="24"/>
-        </w:rPr>
-      </w:pPr>
-      <w:r>
-        <w:rPr>
-          <w:rFonts w:ascii="Arial" w:hAnsi="Arial" w:cs="Arial"/>
-          <w:sz w:val="24"/>
-          <w:szCs w:val="24"/>
-        </w:rPr>
-        <w:t xml:space="preserve">Note: please delete the </w:t>
-      </w:r>
-      <w:r>
-        <w:rPr>
-          <w:rFonts w:ascii="Arial" w:hAnsi="Arial" w:cs="Arial"/>
-          <w:sz w:val="24"/>
-          <w:szCs w:val="24"/>
-        </w:rPr>
-        <w:t xml:space="preserve">italicised </w:t>
-      </w:r>
-      <w:r>
-        <w:rPr>
-          <w:rFonts w:ascii="Arial" w:hAnsi="Arial" w:cs="Arial"/>
-          <w:sz w:val="24"/>
-          <w:szCs w:val="24"/>
-        </w:rPr>
-        <w:t>text in each box as you complete it and expand the size of each box as necessary.</w:t>
-      </w:r>
     </w:p>
     <w:sectPr>
       <w:headerReference w:type="even" r:id="rId8"/>
@@ -1316,6 +1373,7 @@
     <w:lsdException w:name="HTML Sample" w:semiHidden="1" w:unhideWhenUsed="1"/>
     <w:lsdException w:name="HTML Typewriter" w:semiHidden="1" w:unhideWhenUsed="1"/>
     <w:lsdException w:name="HTML Variable" w:semiHidden="1" w:unhideWhenUsed="1"/>
+    <w:lsdException w:name="Normal Table" w:semiHidden="1" w:unhideWhenUsed="1"/>
     <w:lsdException w:name="annotation subject" w:semiHidden="1" w:unhideWhenUsed="1"/>
     <w:lsdException w:name="No List" w:semiHidden="1" w:unhideWhenUsed="1"/>
     <w:lsdException w:name="Outline List 1" w:semiHidden="1" w:unhideWhenUsed="1"/>
@@ -1361,9 +1419,11 @@
     <w:lsdException w:name="Table Subtle 1" w:semiHidden="1" w:unhideWhenUsed="1"/>
     <w:lsdException w:name="Table Subtle 2" w:semiHidden="1" w:unhideWhenUsed="1"/>
     <w:lsdException w:name="Table Web 1" w:semiHidden="1" w:unhideWhenUsed="1"/>
+    <w:lsdException w:name="Table Web 2" w:semiHidden="1" w:unhideWhenUsed="1"/>
     <w:lsdException w:name="Table Web 3" w:semiHidden="1" w:unhideWhenUsed="1"/>
     <w:lsdException w:name="Balloon Text" w:semiHidden="1" w:unhideWhenUsed="1"/>
     <w:lsdException w:name="Table Grid" w:uiPriority="39"/>
+    <w:lsdException w:name="Table Theme" w:semiHidden="1" w:unhideWhenUsed="1"/>
     <w:lsdException w:name="Placeholder Text" w:semiHidden="1"/>
     <w:lsdException w:name="No Spacing" w:uiPriority="1" w:qFormat="1"/>
     <w:lsdException w:name="Light Shading" w:uiPriority="60"/>
@@ -1846,6 +1906,24 @@
       </w:tblCellMar>
     </w:tblPr>
   </w:style>
+  <w:style w:type="paragraph" w:styleId="NormalWeb">
+    <w:name w:val="Normal (Web)"/>
+    <w:basedOn w:val="Normal"/>
+    <w:uiPriority w:val="99"/>
+    <w:unhideWhenUsed/>
+    <w:rsid w:val="00550111"/>
+    <w:pPr>
+      <w:widowControl/>
+      <w:autoSpaceDE/>
+      <w:autoSpaceDN/>
+      <w:spacing w:before="100" w:beforeAutospacing="1" w:after="100" w:afterAutospacing="1"/>
+    </w:pPr>
+    <w:rPr>
+      <w:rFonts w:eastAsiaTheme="minorHAnsi"/>
+      <w:sz w:val="24"/>
+      <w:szCs w:val="24"/>
+    </w:rPr>
+  </w:style>
 </w:styles>
 </file>
 
@@ -2115,7 +2193,7 @@
 </file>
 
 <file path=customXml/itemProps1.xml><?xml version="1.0" encoding="utf-8"?>
-<ds:datastoreItem xmlns:ds="http://schemas.openxmlformats.org/officeDocument/2006/customXml" ds:itemID="{1DC3EFE1-FDAD-A74B-9094-5829CF773170}">
+<ds:datastoreItem xmlns:ds="http://schemas.openxmlformats.org/officeDocument/2006/customXml" ds:itemID="{EB43749E-1E70-0D4A-B4EE-6A16BBBB01FA}">
   <ds:schemaRefs>
     <ds:schemaRef ds:uri="http://schemas.openxmlformats.org/officeDocument/2006/bibliography"/>
   </ds:schemaRefs>

</xml_diff>

<commit_message>
Template, CSS, images and document updates
</commit_message>
<xml_diff>
--- a/src/documents/bill-petition-template.docx
+++ b/src/documents/bill-petition-template.docx
@@ -4,6 +4,31 @@
   <w:body>
     <w:p>
       <w:pPr>
+        <w:pStyle w:val="Heading1"/>
+        <w:rPr>
+          <w:rFonts w:ascii="Arial" w:hAnsi="Arial"/>
+          <w:color w:val="000000" w:themeColor="text1"/>
+          <w:sz w:val="48"/>
+          <w:szCs w:val="48"/>
+          <w:u w:val="single"/>
+        </w:rPr>
+      </w:pPr>
+      <w:bookmarkStart w:id="0" w:name="_GoBack"/>
+      <w:bookmarkEnd w:id="0"/>
+      <w:r>
+        <w:rPr>
+          <w:rFonts w:ascii="Arial" w:hAnsi="Arial"/>
+          <w:color w:val="000000" w:themeColor="text1"/>
+          <w:sz w:val="48"/>
+          <w:szCs w:val="48"/>
+          <w:u w:val="single"/>
+        </w:rPr>
+        <w:t>HYBRID BILL PETITION</w:t>
+      </w:r>
+    </w:p>
+    <w:p/>
+    <w:p>
+      <w:pPr>
         <w:rPr>
           <w:rFonts w:ascii="Arial" w:hAnsi="Arial" w:cs="Arial"/>
           <w:b/>
@@ -18,149 +43,27 @@
           <w:sz w:val="24"/>
           <w:szCs w:val="24"/>
         </w:rPr>
-        <w:t>New Motorway Bill Petition</w:t>
-      </w:r>
-    </w:p>
-    <w:p>
-      <w:pPr>
-        <w:pStyle w:val="NormalWeb"/>
-        <w:rPr>
-          <w:rFonts w:ascii="Palatino Linotype" w:hAnsi="Palatino Linotype"/>
-          <w:sz w:val="22"/>
-          <w:szCs w:val="22"/>
-        </w:rPr>
-      </w:pPr>
-      <w:r>
-        <w:rPr>
-          <w:rFonts w:ascii="Palatino Linotype" w:hAnsi="Palatino Linotype"/>
-          <w:sz w:val="22"/>
-          <w:szCs w:val="22"/>
-        </w:rPr>
-        <w:t xml:space="preserve">Your petition should include all the objections you have against the bill. </w:t>
-      </w:r>
-      <w:r>
-        <w:rPr>
-          <w:rFonts w:ascii="Palatino" w:hAnsi="Palatino"/>
-          <w:sz w:val="22"/>
-          <w:szCs w:val="22"/>
-        </w:rPr>
-        <w:t>Only objections outlined in your petition can be discussed with the committee.</w:t>
-      </w:r>
-    </w:p>
-    <w:p>
-      <w:pPr>
-        <w:pStyle w:val="NormalWeb"/>
-        <w:rPr>
-          <w:rFonts w:ascii="Palatino Linotype" w:hAnsi="Palatino Linotype"/>
-          <w:sz w:val="22"/>
-          <w:szCs w:val="22"/>
-        </w:rPr>
-      </w:pPr>
-      <w:r>
-        <w:rPr>
-          <w:rFonts w:ascii="Palatino Linotype" w:hAnsi="Palatino Linotype"/>
-          <w:sz w:val="22"/>
-          <w:szCs w:val="22"/>
-        </w:rPr>
-        <w:t xml:space="preserve">Your objections to the bill should only be about issues that affect you. </w:t>
-      </w:r>
-      <w:r>
-        <w:rPr>
-          <w:rFonts w:ascii="Palatino Linotype" w:hAnsi="Palatino Linotype"/>
-          <w:sz w:val="22"/>
-          <w:szCs w:val="22"/>
-        </w:rPr>
-        <w:t>The committee can change the bill but they can’t reject it.</w:t>
-      </w:r>
-      <w:bookmarkStart w:id="0" w:name="_GoBack"/>
-      <w:bookmarkEnd w:id="0"/>
-    </w:p>
-    <w:p>
-      <w:pPr>
-        <w:pStyle w:val="NormalWeb"/>
-        <w:rPr>
-          <w:rFonts w:ascii="Palatino" w:hAnsi="Palatino"/>
-          <w:sz w:val="22"/>
-          <w:szCs w:val="22"/>
-        </w:rPr>
-      </w:pPr>
-      <w:r>
-        <w:rPr>
-          <w:rFonts w:ascii="Palatino" w:hAnsi="Palatino"/>
-          <w:sz w:val="22"/>
-          <w:szCs w:val="22"/>
-        </w:rPr>
-        <w:t xml:space="preserve">Your petition </w:t>
-      </w:r>
-      <w:r>
-        <w:rPr>
-          <w:rFonts w:ascii="Palatino" w:hAnsi="Palatino"/>
-          <w:sz w:val="22"/>
-          <w:szCs w:val="22"/>
-        </w:rPr>
-        <w:t>must</w:t>
-      </w:r>
-      <w:r>
-        <w:rPr>
-          <w:rFonts w:ascii="Palatino" w:hAnsi="Palatino"/>
-          <w:sz w:val="22"/>
-          <w:szCs w:val="22"/>
-        </w:rPr>
-        <w:t xml:space="preserve"> not include any images, graphics or videos.</w:t>
-      </w:r>
-      <w:r>
-        <w:rPr>
-          <w:rFonts w:ascii="Palatino" w:hAnsi="Palatino"/>
-          <w:sz w:val="22"/>
-          <w:szCs w:val="22"/>
-        </w:rPr>
-        <w:t xml:space="preserve"> It does not need to be signed.</w:t>
-      </w:r>
-    </w:p>
-    <w:p>
-      <w:pPr>
-        <w:pStyle w:val="NormalWeb"/>
-        <w:rPr>
-          <w:rFonts w:ascii="Palatino Linotype" w:hAnsi="Palatino Linotype"/>
-          <w:sz w:val="22"/>
-          <w:szCs w:val="22"/>
-        </w:rPr>
-      </w:pPr>
-      <w:r>
-        <w:rPr>
-          <w:rFonts w:ascii="Palatino Linotype" w:hAnsi="Palatino Linotype"/>
-          <w:sz w:val="22"/>
-          <w:szCs w:val="22"/>
-        </w:rPr>
-        <w:t>Delete the italicised text in each box as you complete it</w:t>
-      </w:r>
-      <w:r>
-        <w:rPr>
-          <w:rFonts w:ascii="Palatino Linotype" w:hAnsi="Palatino Linotype"/>
-          <w:sz w:val="22"/>
-          <w:szCs w:val="22"/>
-        </w:rPr>
-        <w:t>.</w:t>
-      </w:r>
-    </w:p>
-    <w:p>
-      <w:pPr>
+        <w:t>House of C</w:t>
+      </w:r>
+      <w:r>
         <w:rPr>
           <w:rFonts w:ascii="Arial" w:hAnsi="Arial" w:cs="Arial"/>
           <w:b/>
           <w:sz w:val="24"/>
           <w:szCs w:val="24"/>
         </w:rPr>
-      </w:pPr>
-      <w:r>
+        <w:t>ommons</w:t>
+      </w:r>
+    </w:p>
+    <w:p>
+      <w:pPr>
         <w:rPr>
           <w:rFonts w:ascii="Arial" w:hAnsi="Arial" w:cs="Arial"/>
           <w:b/>
           <w:sz w:val="24"/>
           <w:szCs w:val="24"/>
         </w:rPr>
-        <w:t xml:space="preserve">To the </w:t>
-      </w:r>
+      </w:pPr>
       <w:r>
         <w:rPr>
           <w:rFonts w:ascii="Arial" w:hAnsi="Arial" w:cs="Arial"/>
@@ -168,7 +71,7 @@
           <w:sz w:val="24"/>
           <w:szCs w:val="24"/>
         </w:rPr>
-        <w:t>House of</w:t>
+        <w:t>Session 20</w:t>
       </w:r>
       <w:r>
         <w:rPr>
@@ -177,7 +80,7 @@
           <w:sz w:val="24"/>
           <w:szCs w:val="24"/>
         </w:rPr>
-        <w:t xml:space="preserve"> Commons,</w:t>
+        <w:t>17-19</w:t>
       </w:r>
     </w:p>
     <w:p>
@@ -189,16 +92,15 @@
           <w:szCs w:val="24"/>
         </w:rPr>
       </w:pPr>
-    </w:p>
-    <w:p>
-      <w:pPr>
+      <w:r>
         <w:rPr>
           <w:rFonts w:ascii="Arial" w:hAnsi="Arial" w:cs="Arial"/>
           <w:b/>
           <w:sz w:val="24"/>
           <w:szCs w:val="24"/>
         </w:rPr>
-      </w:pPr>
+        <w:t>High Speed Rail (West Midlands – Crewe) B</w:t>
+      </w:r>
       <w:r>
         <w:rPr>
           <w:rFonts w:ascii="Arial" w:hAnsi="Arial" w:cs="Arial"/>
@@ -206,16 +108,240 @@
           <w:sz w:val="24"/>
           <w:szCs w:val="24"/>
         </w:rPr>
-        <w:t>The petition of</w:t>
-      </w:r>
-      <w:r>
+        <w:t>ill</w:t>
+      </w:r>
+    </w:p>
+    <w:p>
+      <w:pPr>
         <w:rPr>
           <w:rFonts w:ascii="Arial" w:hAnsi="Arial" w:cs="Arial"/>
           <w:b/>
           <w:sz w:val="24"/>
           <w:szCs w:val="24"/>
         </w:rPr>
-        <w:t>:</w:t>
+      </w:pPr>
+    </w:p>
+    <w:p>
+      <w:pPr>
+        <w:widowControl/>
+        <w:autoSpaceDE/>
+        <w:autoSpaceDN/>
+        <w:spacing w:after="160" w:line="259" w:lineRule="auto"/>
+        <w:rPr>
+          <w:rFonts w:ascii="Arial" w:hAnsi="Arial" w:cs="Arial"/>
+          <w:sz w:val="22"/>
+          <w:szCs w:val="22"/>
+        </w:rPr>
+      </w:pPr>
+      <w:r>
+        <w:rPr>
+          <w:rFonts w:ascii="Arial" w:hAnsi="Arial" w:cs="Arial"/>
+          <w:sz w:val="22"/>
+          <w:szCs w:val="22"/>
+        </w:rPr>
+        <w:t>Do not include any images, graphics or videos in your petition. There will be an opportunity to present these later if you give evidence to the committee.</w:t>
+      </w:r>
+    </w:p>
+    <w:p>
+      <w:pPr>
+        <w:widowControl/>
+        <w:autoSpaceDE/>
+        <w:autoSpaceDN/>
+        <w:spacing w:after="160" w:line="259" w:lineRule="auto"/>
+        <w:rPr>
+          <w:rFonts w:ascii="Arial" w:hAnsi="Arial" w:cs="Arial"/>
+          <w:sz w:val="22"/>
+          <w:szCs w:val="22"/>
+        </w:rPr>
+      </w:pPr>
+      <w:r>
+        <w:rPr>
+          <w:rFonts w:ascii="Arial" w:hAnsi="Arial" w:cs="Arial"/>
+          <w:sz w:val="22"/>
+          <w:szCs w:val="22"/>
+        </w:rPr>
+        <w:t>Your bill petition</w:t>
+      </w:r>
+      <w:r>
+        <w:rPr>
+          <w:rFonts w:ascii="Arial" w:hAnsi="Arial" w:cs="Arial"/>
+          <w:sz w:val="22"/>
+          <w:szCs w:val="22"/>
+        </w:rPr>
+        <w:t xml:space="preserve"> must be less than 2MB in size.</w:t>
+      </w:r>
+    </w:p>
+    <w:p>
+      <w:pPr>
+        <w:widowControl/>
+        <w:autoSpaceDE/>
+        <w:autoSpaceDN/>
+        <w:spacing w:after="120" w:line="259" w:lineRule="auto"/>
+        <w:rPr>
+          <w:rFonts w:ascii="Arial" w:hAnsi="Arial" w:cs="Arial"/>
+          <w:sz w:val="22"/>
+          <w:szCs w:val="22"/>
+        </w:rPr>
+      </w:pPr>
+      <w:r>
+        <w:rPr>
+          <w:rFonts w:ascii="Arial" w:hAnsi="Arial" w:cs="Arial"/>
+          <w:sz w:val="22"/>
+          <w:szCs w:val="22"/>
+        </w:rPr>
+        <w:t>It</w:t>
+      </w:r>
+      <w:r>
+        <w:rPr>
+          <w:rFonts w:ascii="Arial" w:hAnsi="Arial" w:cs="Arial"/>
+          <w:sz w:val="22"/>
+          <w:szCs w:val="22"/>
+        </w:rPr>
+        <w:t xml:space="preserve"> does not need to be signed.</w:t>
+      </w:r>
+      <w:r>
+        <w:rPr>
+          <w:rFonts w:ascii="Arial" w:hAnsi="Arial" w:cs="Arial"/>
+          <w:sz w:val="22"/>
+          <w:szCs w:val="22"/>
+        </w:rPr>
+        <w:t xml:space="preserve"> </w:t>
+      </w:r>
+    </w:p>
+    <w:p>
+      <w:pPr>
+        <w:rPr>
+          <w:rFonts w:ascii="Arial" w:hAnsi="Arial" w:cs="Arial"/>
+          <w:b/>
+          <w:sz w:val="24"/>
+          <w:szCs w:val="24"/>
+        </w:rPr>
+      </w:pPr>
+    </w:p>
+    <w:p>
+      <w:pPr>
+        <w:rPr>
+          <w:rFonts w:ascii="Arial" w:hAnsi="Arial" w:cs="Arial"/>
+          <w:b/>
+          <w:sz w:val="36"/>
+          <w:szCs w:val="36"/>
+        </w:rPr>
+      </w:pPr>
+      <w:r>
+        <w:rPr>
+          <w:rFonts w:ascii="Arial" w:hAnsi="Arial" w:cs="Arial"/>
+          <w:b/>
+          <w:sz w:val="36"/>
+          <w:szCs w:val="36"/>
+        </w:rPr>
+        <w:t>Petitioner information</w:t>
+      </w:r>
+    </w:p>
+    <w:p>
+      <w:pPr>
+        <w:rPr>
+          <w:rFonts w:ascii="Arial" w:hAnsi="Arial" w:cs="Arial"/>
+          <w:i/>
+        </w:rPr>
+      </w:pPr>
+    </w:p>
+    <w:p>
+      <w:pPr>
+        <w:rPr>
+          <w:rFonts w:ascii="Arial" w:hAnsi="Arial" w:cs="Arial"/>
+          <w:sz w:val="22"/>
+          <w:szCs w:val="22"/>
+        </w:rPr>
+      </w:pPr>
+      <w:r>
+        <w:rPr>
+          <w:rFonts w:ascii="Arial" w:hAnsi="Arial" w:cs="Arial"/>
+          <w:sz w:val="22"/>
+          <w:szCs w:val="22"/>
+        </w:rPr>
+        <w:t>In the box below,</w:t>
+      </w:r>
+      <w:r>
+        <w:rPr>
+          <w:rFonts w:ascii="Arial" w:hAnsi="Arial" w:cs="Arial"/>
+          <w:sz w:val="22"/>
+          <w:szCs w:val="22"/>
+        </w:rPr>
+        <w:t xml:space="preserve"> give the name and ad</w:t>
+      </w:r>
+      <w:r>
+        <w:rPr>
+          <w:rFonts w:ascii="Arial" w:hAnsi="Arial" w:cs="Arial"/>
+          <w:sz w:val="22"/>
+          <w:szCs w:val="22"/>
+        </w:rPr>
+        <w:t xml:space="preserve">dress of </w:t>
+      </w:r>
+      <w:proofErr w:type="gramStart"/>
+      <w:r>
+        <w:rPr>
+          <w:rFonts w:ascii="Arial" w:hAnsi="Arial" w:cs="Arial"/>
+          <w:sz w:val="22"/>
+          <w:szCs w:val="22"/>
+        </w:rPr>
+        <w:t>each individual</w:t>
+      </w:r>
+      <w:proofErr w:type="gramEnd"/>
+      <w:r>
+        <w:rPr>
+          <w:rFonts w:ascii="Arial" w:hAnsi="Arial" w:cs="Arial"/>
+          <w:sz w:val="22"/>
+          <w:szCs w:val="22"/>
+        </w:rPr>
+        <w:t>,</w:t>
+      </w:r>
+      <w:r>
+        <w:rPr>
+          <w:rFonts w:ascii="Arial" w:hAnsi="Arial" w:cs="Arial"/>
+          <w:sz w:val="22"/>
+          <w:szCs w:val="22"/>
+        </w:rPr>
+        <w:t xml:space="preserve"> </w:t>
+      </w:r>
+      <w:r>
+        <w:rPr>
+          <w:rFonts w:ascii="Arial" w:hAnsi="Arial" w:cs="Arial"/>
+          <w:sz w:val="22"/>
+          <w:szCs w:val="22"/>
+        </w:rPr>
+        <w:t xml:space="preserve">business </w:t>
+      </w:r>
+      <w:r>
+        <w:rPr>
+          <w:rFonts w:ascii="Arial" w:hAnsi="Arial" w:cs="Arial"/>
+          <w:sz w:val="22"/>
+          <w:szCs w:val="22"/>
+        </w:rPr>
+        <w:t xml:space="preserve">or organisation(s) </w:t>
+      </w:r>
+      <w:r>
+        <w:rPr>
+          <w:rFonts w:ascii="Arial" w:hAnsi="Arial" w:cs="Arial"/>
+          <w:sz w:val="22"/>
+          <w:szCs w:val="22"/>
+        </w:rPr>
+        <w:t>submitting</w:t>
+      </w:r>
+      <w:r>
+        <w:rPr>
+          <w:rFonts w:ascii="Arial" w:hAnsi="Arial" w:cs="Arial"/>
+          <w:sz w:val="22"/>
+          <w:szCs w:val="22"/>
+        </w:rPr>
+        <w:t xml:space="preserve"> the petition</w:t>
+      </w:r>
+      <w:r>
+        <w:rPr>
+          <w:rFonts w:ascii="Arial" w:hAnsi="Arial" w:cs="Arial"/>
+          <w:sz w:val="22"/>
+          <w:szCs w:val="22"/>
+        </w:rPr>
+        <w:t>.</w:t>
       </w:r>
     </w:p>
     <w:p>
@@ -250,120 +376,36 @@
                 <w:szCs w:val="22"/>
               </w:rPr>
             </w:pPr>
-            <w:r>
+          </w:p>
+          <w:p>
+            <w:pPr>
               <w:rPr>
                 <w:rFonts w:ascii="Arial" w:hAnsi="Arial" w:cs="Arial"/>
                 <w:i/>
                 <w:sz w:val="22"/>
                 <w:szCs w:val="22"/>
               </w:rPr>
-              <w:t>G</w:t>
-            </w:r>
-            <w:r>
+            </w:pPr>
+          </w:p>
+          <w:p>
+            <w:pPr>
               <w:rPr>
                 <w:rFonts w:ascii="Arial" w:hAnsi="Arial" w:cs="Arial"/>
                 <w:i/>
                 <w:sz w:val="22"/>
                 <w:szCs w:val="22"/>
               </w:rPr>
-              <w:t>ive the name and a</w:t>
-            </w:r>
-            <w:r>
+            </w:pPr>
+          </w:p>
+          <w:p>
+            <w:pPr>
+              <w:jc w:val="right"/>
               <w:rPr>
                 <w:rFonts w:ascii="Arial" w:hAnsi="Arial" w:cs="Arial"/>
                 <w:i/>
                 <w:sz w:val="22"/>
                 <w:szCs w:val="22"/>
               </w:rPr>
-              <w:t xml:space="preserve">ddress of </w:t>
-            </w:r>
-            <w:proofErr w:type="gramStart"/>
-            <w:r>
-              <w:rPr>
-                <w:rFonts w:ascii="Arial" w:hAnsi="Arial" w:cs="Arial"/>
-                <w:i/>
-                <w:sz w:val="22"/>
-                <w:szCs w:val="22"/>
-              </w:rPr>
-              <w:t>each individual</w:t>
-            </w:r>
-            <w:proofErr w:type="gramEnd"/>
-            <w:r>
-              <w:rPr>
-                <w:rFonts w:ascii="Arial" w:hAnsi="Arial" w:cs="Arial"/>
-                <w:i/>
-                <w:sz w:val="22"/>
-                <w:szCs w:val="22"/>
-              </w:rPr>
-              <w:t xml:space="preserve"> or organisation</w:t>
-            </w:r>
-            <w:r>
-              <w:rPr>
-                <w:rFonts w:ascii="Arial" w:hAnsi="Arial" w:cs="Arial"/>
-                <w:i/>
-                <w:sz w:val="22"/>
-                <w:szCs w:val="22"/>
-              </w:rPr>
-              <w:t xml:space="preserve"> </w:t>
-            </w:r>
-            <w:r>
-              <w:rPr>
-                <w:rFonts w:ascii="Arial" w:hAnsi="Arial" w:cs="Arial"/>
-                <w:i/>
-                <w:sz w:val="22"/>
-                <w:szCs w:val="22"/>
-              </w:rPr>
-              <w:t>objecting to the bill</w:t>
-            </w:r>
-            <w:r>
-              <w:rPr>
-                <w:rFonts w:ascii="Arial" w:hAnsi="Arial" w:cs="Arial"/>
-                <w:i/>
-                <w:sz w:val="22"/>
-                <w:szCs w:val="22"/>
-              </w:rPr>
-              <w:t>.</w:t>
-            </w:r>
-          </w:p>
-          <w:p>
-            <w:pPr>
-              <w:rPr>
-                <w:rFonts w:ascii="Arial" w:hAnsi="Arial" w:cs="Arial"/>
-                <w:i/>
-                <w:sz w:val="22"/>
-                <w:szCs w:val="22"/>
-              </w:rPr>
-            </w:pPr>
-          </w:p>
-          <w:p>
-            <w:pPr>
-              <w:rPr>
-                <w:rFonts w:ascii="Arial" w:hAnsi="Arial" w:cs="Arial"/>
-                <w:i/>
-                <w:sz w:val="22"/>
-                <w:szCs w:val="22"/>
-              </w:rPr>
-            </w:pPr>
-          </w:p>
-          <w:p>
-            <w:pPr>
-              <w:rPr>
-                <w:rFonts w:ascii="Arial" w:hAnsi="Arial" w:cs="Arial"/>
-                <w:i/>
-                <w:sz w:val="22"/>
-                <w:szCs w:val="22"/>
-              </w:rPr>
-            </w:pPr>
-          </w:p>
-          <w:p>
-            <w:pPr>
-              <w:jc w:val="right"/>
-              <w:rPr>
-                <w:rFonts w:ascii="Arial" w:hAnsi="Arial" w:cs="Arial"/>
-                <w:i/>
-                <w:sz w:val="22"/>
-                <w:szCs w:val="22"/>
-              </w:rPr>
             </w:pPr>
           </w:p>
           <w:p>
@@ -392,19 +434,97 @@
       <w:pPr>
         <w:rPr>
           <w:rFonts w:ascii="Arial" w:hAnsi="Arial" w:cs="Arial"/>
-          <w:b/>
-          <w:sz w:val="24"/>
-          <w:szCs w:val="24"/>
-        </w:rPr>
-      </w:pPr>
-      <w:r>
-        <w:rPr>
-          <w:rFonts w:ascii="Arial" w:hAnsi="Arial" w:cs="Arial"/>
-          <w:b/>
-          <w:sz w:val="24"/>
-          <w:szCs w:val="24"/>
-        </w:rPr>
-        <w:t>I am/we are:</w:t>
+          <w:sz w:val="22"/>
+          <w:szCs w:val="22"/>
+        </w:rPr>
+      </w:pPr>
+      <w:r>
+        <w:rPr>
+          <w:rFonts w:ascii="Arial" w:hAnsi="Arial" w:cs="Arial"/>
+          <w:sz w:val="22"/>
+          <w:szCs w:val="22"/>
+        </w:rPr>
+        <w:t>In the box below</w:t>
+      </w:r>
+      <w:r>
+        <w:rPr>
+          <w:rFonts w:ascii="Arial" w:hAnsi="Arial" w:cs="Arial"/>
+          <w:sz w:val="22"/>
+          <w:szCs w:val="22"/>
+        </w:rPr>
+        <w:t>,</w:t>
+      </w:r>
+      <w:r>
+        <w:rPr>
+          <w:rFonts w:ascii="Arial" w:hAnsi="Arial" w:cs="Arial"/>
+          <w:sz w:val="22"/>
+          <w:szCs w:val="22"/>
+        </w:rPr>
+        <w:t xml:space="preserve"> </w:t>
+      </w:r>
+      <w:r>
+        <w:rPr>
+          <w:rFonts w:ascii="Arial" w:hAnsi="Arial" w:cs="Arial"/>
+          <w:sz w:val="22"/>
+          <w:szCs w:val="22"/>
+        </w:rPr>
+        <w:t>give a description of the petitioners</w:t>
+      </w:r>
+      <w:r>
+        <w:rPr>
+          <w:rFonts w:ascii="Arial" w:hAnsi="Arial" w:cs="Arial"/>
+          <w:sz w:val="22"/>
+          <w:szCs w:val="22"/>
+        </w:rPr>
+        <w:t>.</w:t>
+      </w:r>
+      <w:r>
+        <w:rPr>
+          <w:rFonts w:ascii="Arial" w:hAnsi="Arial" w:cs="Arial"/>
+          <w:sz w:val="22"/>
+          <w:szCs w:val="22"/>
+        </w:rPr>
+        <w:t xml:space="preserve"> </w:t>
+      </w:r>
+      <w:r>
+        <w:rPr>
+          <w:rFonts w:ascii="Arial" w:hAnsi="Arial" w:cs="Arial"/>
+          <w:sz w:val="22"/>
+          <w:szCs w:val="22"/>
+        </w:rPr>
+        <w:t>For example, “we are the owners/tenants of the addresses above”; “my company ha</w:t>
+      </w:r>
+      <w:r>
+        <w:rPr>
+          <w:rFonts w:ascii="Arial" w:hAnsi="Arial" w:cs="Arial"/>
+          <w:sz w:val="22"/>
+          <w:szCs w:val="22"/>
+        </w:rPr>
+        <w:t xml:space="preserve">s offices at the address </w:t>
+      </w:r>
+      <w:r>
+        <w:rPr>
+          <w:rFonts w:ascii="Arial" w:hAnsi="Arial" w:cs="Arial"/>
+          <w:sz w:val="22"/>
+          <w:szCs w:val="22"/>
+        </w:rPr>
+        <w:t xml:space="preserve">above”; </w:t>
+      </w:r>
+      <w:r>
+        <w:rPr>
+          <w:rFonts w:ascii="Arial" w:hAnsi="Arial" w:cs="Arial"/>
+          <w:sz w:val="22"/>
+          <w:szCs w:val="22"/>
+        </w:rPr>
+        <w:t xml:space="preserve">“our organisation represents the interests of…”; </w:t>
+      </w:r>
+      <w:r>
+        <w:rPr>
+          <w:rFonts w:ascii="Arial" w:hAnsi="Arial" w:cs="Arial"/>
+          <w:sz w:val="22"/>
+          <w:szCs w:val="22"/>
+        </w:rPr>
+        <w:t>“we are the parish council of…”.</w:t>
       </w:r>
     </w:p>
     <w:p>
@@ -435,65 +555,10 @@
             <w:pPr>
               <w:rPr>
                 <w:rFonts w:ascii="Arial" w:hAnsi="Arial" w:cs="Arial"/>
-                <w:i/>
-                <w:sz w:val="22"/>
-                <w:szCs w:val="22"/>
-              </w:rPr>
-            </w:pPr>
-            <w:r>
-              <w:rPr>
-                <w:rFonts w:ascii="Arial" w:hAnsi="Arial" w:cs="Arial"/>
-                <w:i/>
-                <w:sz w:val="22"/>
-                <w:szCs w:val="22"/>
-              </w:rPr>
-              <w:t>D</w:t>
-            </w:r>
-            <w:r>
-              <w:rPr>
-                <w:rFonts w:ascii="Arial" w:hAnsi="Arial" w:cs="Arial"/>
-                <w:i/>
-                <w:sz w:val="22"/>
-                <w:szCs w:val="22"/>
-              </w:rPr>
-              <w:t>escription</w:t>
-            </w:r>
-            <w:r>
-              <w:rPr>
-                <w:rFonts w:ascii="Arial" w:hAnsi="Arial" w:cs="Arial"/>
-                <w:i/>
-                <w:sz w:val="22"/>
-                <w:szCs w:val="22"/>
-              </w:rPr>
-              <w:t xml:space="preserve"> each petitioner</w:t>
-            </w:r>
-            <w:r>
-              <w:rPr>
-                <w:rFonts w:ascii="Arial" w:hAnsi="Arial" w:cs="Arial"/>
-                <w:i/>
-                <w:sz w:val="22"/>
-                <w:szCs w:val="22"/>
-              </w:rPr>
-              <w:t>. For example, “we are the owners/tenants of the addresses above”; “our organisation represents the interests of…”; “my company has offices based at the address listed above”</w:t>
-            </w:r>
-            <w:r>
-              <w:rPr>
-                <w:rFonts w:ascii="Arial" w:hAnsi="Arial" w:cs="Arial"/>
-                <w:i/>
-                <w:sz w:val="22"/>
-                <w:szCs w:val="22"/>
-              </w:rPr>
-              <w:t>; “we are the parish council of…”</w:t>
-            </w:r>
-            <w:r>
-              <w:rPr>
-                <w:rFonts w:ascii="Arial" w:hAnsi="Arial" w:cs="Arial"/>
-                <w:i/>
-                <w:sz w:val="22"/>
-                <w:szCs w:val="22"/>
-              </w:rPr>
-              <w:t>.</w:t>
-            </w:r>
+                <w:sz w:val="24"/>
+                <w:szCs w:val="24"/>
+              </w:rPr>
+            </w:pPr>
           </w:p>
           <w:p>
             <w:pPr>
@@ -556,10 +621,102 @@
         <w:rPr>
           <w:rFonts w:ascii="Arial" w:hAnsi="Arial" w:cs="Arial"/>
           <w:b/>
-          <w:sz w:val="24"/>
-          <w:szCs w:val="24"/>
-        </w:rPr>
-        <w:t>Declare that:</w:t>
+          <w:sz w:val="36"/>
+          <w:szCs w:val="36"/>
+        </w:rPr>
+        <w:t>Objections to the Bill</w:t>
+      </w:r>
+    </w:p>
+    <w:p>
+      <w:pPr>
+        <w:rPr>
+          <w:rFonts w:ascii="Arial" w:hAnsi="Arial" w:cs="Arial"/>
+        </w:rPr>
+      </w:pPr>
+    </w:p>
+    <w:p>
+      <w:pPr>
+        <w:rPr>
+          <w:rFonts w:ascii="Arial" w:hAnsi="Arial" w:cs="Arial"/>
+          <w:sz w:val="22"/>
+          <w:szCs w:val="22"/>
+        </w:rPr>
+      </w:pPr>
+      <w:r>
+        <w:rPr>
+          <w:rFonts w:ascii="Arial" w:hAnsi="Arial" w:cs="Arial"/>
+          <w:sz w:val="22"/>
+          <w:szCs w:val="22"/>
+        </w:rPr>
+        <w:t xml:space="preserve">In the box below, write your objections to the bill </w:t>
+      </w:r>
+      <w:r>
+        <w:rPr>
+          <w:rFonts w:ascii="Arial" w:hAnsi="Arial" w:cs="Arial"/>
+          <w:sz w:val="22"/>
+          <w:szCs w:val="22"/>
+        </w:rPr>
+        <w:t xml:space="preserve">and why your property or other interests are specially and directly affected. “Directly” means as a direct result of the proposals in the scheme. “Specially” means that you are affected in a way that the </w:t>
+      </w:r>
+      <w:proofErr w:type="gramStart"/>
+      <w:r>
+        <w:rPr>
+          <w:rFonts w:ascii="Arial" w:hAnsi="Arial" w:cs="Arial"/>
+          <w:sz w:val="22"/>
+          <w:szCs w:val="22"/>
+        </w:rPr>
+        <w:t>general public</w:t>
+      </w:r>
+      <w:proofErr w:type="gramEnd"/>
+      <w:r>
+        <w:rPr>
+          <w:rFonts w:ascii="Arial" w:hAnsi="Arial" w:cs="Arial"/>
+          <w:sz w:val="22"/>
+          <w:szCs w:val="22"/>
+        </w:rPr>
+        <w:t xml:space="preserve"> is not affected.</w:t>
+      </w:r>
+    </w:p>
+    <w:p>
+      <w:pPr>
+        <w:rPr>
+          <w:rFonts w:ascii="Arial" w:hAnsi="Arial" w:cs="Arial"/>
+          <w:sz w:val="22"/>
+          <w:szCs w:val="22"/>
+        </w:rPr>
+      </w:pPr>
+    </w:p>
+    <w:p>
+      <w:pPr>
+        <w:rPr>
+          <w:rFonts w:ascii="Arial" w:hAnsi="Arial" w:cs="Arial"/>
+          <w:sz w:val="22"/>
+          <w:szCs w:val="22"/>
+        </w:rPr>
+      </w:pPr>
+      <w:r>
+        <w:rPr>
+          <w:rFonts w:ascii="Arial" w:hAnsi="Arial" w:cs="Arial"/>
+          <w:sz w:val="22"/>
+          <w:szCs w:val="22"/>
+        </w:rPr>
+        <w:t xml:space="preserve">Only objections outlined in your petition can be </w:t>
+      </w:r>
+      <w:r>
+        <w:rPr>
+          <w:rFonts w:ascii="Arial" w:hAnsi="Arial" w:cs="Arial"/>
+          <w:sz w:val="22"/>
+          <w:szCs w:val="22"/>
+        </w:rPr>
+        <w:t>raised if you give evidence to</w:t>
+      </w:r>
+      <w:r>
+        <w:rPr>
+          <w:rFonts w:ascii="Arial" w:hAnsi="Arial" w:cs="Arial"/>
+          <w:sz w:val="22"/>
+          <w:szCs w:val="22"/>
+        </w:rPr>
+        <w:t xml:space="preserve"> the committee.</w:t>
       </w:r>
     </w:p>
     <w:p>
@@ -594,51 +751,56 @@
                 <w:szCs w:val="22"/>
               </w:rPr>
             </w:pPr>
-            <w:r>
+          </w:p>
+          <w:p>
+            <w:pPr>
               <w:rPr>
                 <w:rFonts w:ascii="Arial" w:hAnsi="Arial" w:cs="Arial"/>
                 <w:i/>
                 <w:sz w:val="22"/>
                 <w:szCs w:val="22"/>
               </w:rPr>
-              <w:t>Write</w:t>
-            </w:r>
-            <w:r>
+            </w:pPr>
+          </w:p>
+          <w:p>
+            <w:pPr>
               <w:rPr>
                 <w:rFonts w:ascii="Arial" w:hAnsi="Arial" w:cs="Arial"/>
                 <w:i/>
                 <w:sz w:val="22"/>
                 <w:szCs w:val="22"/>
               </w:rPr>
-              <w:t xml:space="preserve"> </w:t>
-            </w:r>
-            <w:r>
+            </w:pPr>
+          </w:p>
+          <w:p>
+            <w:pPr>
               <w:rPr>
                 <w:rFonts w:ascii="Arial" w:hAnsi="Arial" w:cs="Arial"/>
                 <w:i/>
                 <w:sz w:val="22"/>
                 <w:szCs w:val="22"/>
               </w:rPr>
-              <w:t>your objections to the b</w:t>
-            </w:r>
-            <w:r>
+            </w:pPr>
+          </w:p>
+          <w:p>
+            <w:pPr>
               <w:rPr>
                 <w:rFonts w:ascii="Arial" w:hAnsi="Arial" w:cs="Arial"/>
                 <w:i/>
                 <w:sz w:val="22"/>
                 <w:szCs w:val="22"/>
               </w:rPr>
-              <w:t xml:space="preserve">ill and </w:t>
-            </w:r>
-            <w:r>
+            </w:pPr>
+          </w:p>
+          <w:p>
+            <w:pPr>
               <w:rPr>
                 <w:rFonts w:ascii="Arial" w:hAnsi="Arial" w:cs="Arial"/>
                 <w:i/>
                 <w:sz w:val="22"/>
                 <w:szCs w:val="22"/>
               </w:rPr>
-              <w:t>how you are affected by it.</w:t>
-            </w:r>
+            </w:pPr>
           </w:p>
           <w:p>
             <w:pPr>
@@ -710,6 +872,26 @@
               </w:rPr>
             </w:pPr>
           </w:p>
+          <w:p>
+            <w:pPr>
+              <w:rPr>
+                <w:rFonts w:ascii="Arial" w:hAnsi="Arial" w:cs="Arial"/>
+                <w:i/>
+                <w:sz w:val="22"/>
+                <w:szCs w:val="22"/>
+              </w:rPr>
+            </w:pPr>
+          </w:p>
+          <w:p>
+            <w:pPr>
+              <w:rPr>
+                <w:rFonts w:ascii="Arial" w:hAnsi="Arial" w:cs="Arial"/>
+                <w:i/>
+                <w:sz w:val="22"/>
+                <w:szCs w:val="22"/>
+              </w:rPr>
+            </w:pPr>
+          </w:p>
         </w:tc>
       </w:tr>
     </w:tbl>
@@ -727,18 +909,197 @@
         <w:rPr>
           <w:rFonts w:ascii="Arial" w:hAnsi="Arial" w:cs="Arial"/>
           <w:b/>
-          <w:sz w:val="24"/>
-          <w:szCs w:val="24"/>
+          <w:sz w:val="36"/>
+          <w:szCs w:val="36"/>
         </w:rPr>
       </w:pPr>
       <w:r>
         <w:rPr>
           <w:rFonts w:ascii="Arial" w:hAnsi="Arial" w:cs="Arial"/>
           <w:b/>
-          <w:sz w:val="24"/>
-          <w:szCs w:val="24"/>
-        </w:rPr>
-        <w:t>Request that:</w:t>
+          <w:sz w:val="36"/>
+          <w:szCs w:val="36"/>
+        </w:rPr>
+        <w:t>What do you want to be done in response?</w:t>
+      </w:r>
+    </w:p>
+    <w:p>
+      <w:pPr>
+        <w:rPr>
+          <w:rFonts w:ascii="Arial" w:hAnsi="Arial" w:cs="Arial"/>
+          <w:i/>
+        </w:rPr>
+      </w:pPr>
+    </w:p>
+    <w:p>
+      <w:pPr>
+        <w:rPr>
+          <w:rFonts w:ascii="Arial" w:hAnsi="Arial" w:cs="Arial"/>
+          <w:sz w:val="22"/>
+          <w:szCs w:val="22"/>
+        </w:rPr>
+      </w:pPr>
+      <w:r>
+        <w:rPr>
+          <w:rFonts w:ascii="Arial" w:hAnsi="Arial" w:cs="Arial"/>
+          <w:sz w:val="22"/>
+          <w:szCs w:val="22"/>
+        </w:rPr>
+        <w:t>In t</w:t>
+      </w:r>
+      <w:r>
+        <w:rPr>
+          <w:rFonts w:ascii="Arial" w:hAnsi="Arial" w:cs="Arial"/>
+          <w:sz w:val="22"/>
+          <w:szCs w:val="22"/>
+        </w:rPr>
+        <w:t>he box below, t</w:t>
+      </w:r>
+      <w:r>
+        <w:rPr>
+          <w:rFonts w:ascii="Arial" w:hAnsi="Arial" w:cs="Arial"/>
+          <w:sz w:val="22"/>
+          <w:szCs w:val="22"/>
+        </w:rPr>
+        <w:t xml:space="preserve">ell us what you </w:t>
+      </w:r>
+      <w:r>
+        <w:rPr>
+          <w:rFonts w:ascii="Arial" w:hAnsi="Arial" w:cs="Arial"/>
+          <w:sz w:val="22"/>
+          <w:szCs w:val="22"/>
+        </w:rPr>
+        <w:t>think should be</w:t>
+      </w:r>
+      <w:r>
+        <w:rPr>
+          <w:rFonts w:ascii="Arial" w:hAnsi="Arial" w:cs="Arial"/>
+          <w:sz w:val="22"/>
+          <w:szCs w:val="22"/>
+        </w:rPr>
+        <w:t xml:space="preserve"> done</w:t>
+      </w:r>
+      <w:r>
+        <w:rPr>
+          <w:rFonts w:ascii="Arial" w:hAnsi="Arial" w:cs="Arial"/>
+          <w:sz w:val="22"/>
+          <w:szCs w:val="22"/>
+        </w:rPr>
+        <w:t xml:space="preserve"> in response to your </w:t>
+      </w:r>
+      <w:r>
+        <w:rPr>
+          <w:rFonts w:ascii="Arial" w:hAnsi="Arial" w:cs="Arial"/>
+          <w:sz w:val="22"/>
+          <w:szCs w:val="22"/>
+        </w:rPr>
+        <w:t>objections</w:t>
+      </w:r>
+      <w:r>
+        <w:rPr>
+          <w:rFonts w:ascii="Arial" w:hAnsi="Arial" w:cs="Arial"/>
+          <w:sz w:val="22"/>
+          <w:szCs w:val="22"/>
+        </w:rPr>
+        <w:t>.</w:t>
+      </w:r>
+    </w:p>
+    <w:p>
+      <w:pPr>
+        <w:rPr>
+          <w:rFonts w:ascii="Arial" w:hAnsi="Arial" w:cs="Arial"/>
+          <w:sz w:val="22"/>
+          <w:szCs w:val="22"/>
+        </w:rPr>
+      </w:pPr>
+    </w:p>
+    <w:p>
+      <w:pPr>
+        <w:rPr>
+          <w:rFonts w:ascii="Arial" w:hAnsi="Arial" w:cs="Arial"/>
+          <w:sz w:val="22"/>
+          <w:szCs w:val="22"/>
+        </w:rPr>
+      </w:pPr>
+      <w:r>
+        <w:rPr>
+          <w:rFonts w:ascii="Arial" w:hAnsi="Arial" w:cs="Arial"/>
+          <w:sz w:val="22"/>
+          <w:szCs w:val="22"/>
+        </w:rPr>
+        <w:t>Please note, t</w:t>
+      </w:r>
+      <w:r>
+        <w:rPr>
+          <w:rFonts w:ascii="Arial" w:hAnsi="Arial" w:cs="Arial"/>
+          <w:sz w:val="22"/>
+          <w:szCs w:val="22"/>
+        </w:rPr>
+        <w:t>he committee can</w:t>
+      </w:r>
+      <w:r>
+        <w:rPr>
+          <w:rFonts w:ascii="Arial" w:hAnsi="Arial" w:cs="Arial"/>
+          <w:sz w:val="22"/>
+          <w:szCs w:val="22"/>
+        </w:rPr>
+        <w:t>not reject the bill</w:t>
+      </w:r>
+      <w:r>
+        <w:rPr>
+          <w:rFonts w:ascii="Arial" w:hAnsi="Arial" w:cs="Arial"/>
+          <w:sz w:val="22"/>
+          <w:szCs w:val="22"/>
+        </w:rPr>
+        <w:t xml:space="preserve"> outright</w:t>
+      </w:r>
+      <w:r>
+        <w:rPr>
+          <w:rFonts w:ascii="Arial" w:hAnsi="Arial" w:cs="Arial"/>
+          <w:sz w:val="22"/>
+          <w:szCs w:val="22"/>
+        </w:rPr>
+        <w:t xml:space="preserve">. It can only recommend </w:t>
+      </w:r>
+      <w:r>
+        <w:rPr>
+          <w:rFonts w:ascii="Arial" w:hAnsi="Arial" w:cs="Arial"/>
+          <w:sz w:val="22"/>
+          <w:szCs w:val="22"/>
+        </w:rPr>
+        <w:t>amend</w:t>
+      </w:r>
+      <w:r>
+        <w:rPr>
+          <w:rFonts w:ascii="Arial" w:hAnsi="Arial" w:cs="Arial"/>
+          <w:sz w:val="22"/>
+          <w:szCs w:val="22"/>
+        </w:rPr>
+        <w:t>ments</w:t>
+      </w:r>
+      <w:r>
+        <w:rPr>
+          <w:rFonts w:ascii="Arial" w:hAnsi="Arial" w:cs="Arial"/>
+          <w:sz w:val="22"/>
+          <w:szCs w:val="22"/>
+        </w:rPr>
+        <w:t xml:space="preserve"> in response to petitioners’ concerns</w:t>
+      </w:r>
+      <w:r>
+        <w:rPr>
+          <w:rFonts w:ascii="Arial" w:hAnsi="Arial" w:cs="Arial"/>
+          <w:sz w:val="22"/>
+          <w:szCs w:val="22"/>
+        </w:rPr>
+        <w:t>.</w:t>
+      </w:r>
+      <w:r>
+        <w:rPr>
+          <w:rFonts w:ascii="Arial" w:hAnsi="Arial" w:cs="Arial"/>
+          <w:sz w:val="22"/>
+          <w:szCs w:val="22"/>
+        </w:rPr>
+        <w:t xml:space="preserve"> </w:t>
       </w:r>
     </w:p>
     <w:p>
@@ -769,38 +1130,61 @@
             <w:pPr>
               <w:rPr>
                 <w:rFonts w:ascii="Arial" w:hAnsi="Arial" w:cs="Arial"/>
-                <w:i/>
-                <w:sz w:val="22"/>
-                <w:szCs w:val="22"/>
-              </w:rPr>
-            </w:pPr>
-            <w:r>
-              <w:rPr>
-                <w:rFonts w:ascii="Arial" w:hAnsi="Arial" w:cs="Arial"/>
-                <w:i/>
-                <w:sz w:val="22"/>
-                <w:szCs w:val="22"/>
-              </w:rPr>
-              <w:t>In this box tell us what you want to be d</w:t>
-            </w:r>
-            <w:r>
-              <w:rPr>
-                <w:rFonts w:ascii="Arial" w:hAnsi="Arial" w:cs="Arial"/>
-                <w:i/>
-                <w:sz w:val="22"/>
-                <w:szCs w:val="22"/>
-              </w:rPr>
-              <w:t>one in response to your objections</w:t>
-            </w:r>
-            <w:r>
-              <w:rPr>
-                <w:rFonts w:ascii="Arial" w:hAnsi="Arial" w:cs="Arial"/>
-                <w:i/>
-                <w:sz w:val="22"/>
-                <w:szCs w:val="22"/>
-              </w:rPr>
-              <w:t>.</w:t>
-            </w:r>
+                <w:b/>
+                <w:sz w:val="24"/>
+                <w:szCs w:val="24"/>
+              </w:rPr>
+            </w:pPr>
+          </w:p>
+          <w:p>
+            <w:pPr>
+              <w:rPr>
+                <w:rFonts w:ascii="Arial" w:hAnsi="Arial" w:cs="Arial"/>
+                <w:b/>
+                <w:sz w:val="24"/>
+                <w:szCs w:val="24"/>
+              </w:rPr>
+            </w:pPr>
+          </w:p>
+          <w:p>
+            <w:pPr>
+              <w:rPr>
+                <w:rFonts w:ascii="Arial" w:hAnsi="Arial" w:cs="Arial"/>
+                <w:b/>
+                <w:sz w:val="24"/>
+                <w:szCs w:val="24"/>
+              </w:rPr>
+            </w:pPr>
+          </w:p>
+          <w:p>
+            <w:pPr>
+              <w:rPr>
+                <w:rFonts w:ascii="Arial" w:hAnsi="Arial" w:cs="Arial"/>
+                <w:b/>
+                <w:sz w:val="24"/>
+                <w:szCs w:val="24"/>
+              </w:rPr>
+            </w:pPr>
+          </w:p>
+          <w:p>
+            <w:pPr>
+              <w:rPr>
+                <w:rFonts w:ascii="Arial" w:hAnsi="Arial" w:cs="Arial"/>
+                <w:b/>
+                <w:sz w:val="24"/>
+                <w:szCs w:val="24"/>
+              </w:rPr>
+            </w:pPr>
+          </w:p>
+          <w:p>
+            <w:pPr>
+              <w:rPr>
+                <w:rFonts w:ascii="Arial" w:hAnsi="Arial" w:cs="Arial"/>
+                <w:b/>
+                <w:sz w:val="24"/>
+                <w:szCs w:val="24"/>
+              </w:rPr>
+            </w:pPr>
           </w:p>
           <w:p>
             <w:pPr>
@@ -858,13 +1242,101 @@
         </w:rPr>
       </w:pPr>
     </w:p>
+    <w:p>
+      <w:pPr>
+        <w:rPr>
+          <w:rFonts w:ascii="Arial" w:hAnsi="Arial" w:cs="Arial"/>
+          <w:b/>
+          <w:sz w:val="36"/>
+          <w:szCs w:val="36"/>
+        </w:rPr>
+      </w:pPr>
+      <w:r>
+        <w:rPr>
+          <w:rFonts w:ascii="Arial" w:hAnsi="Arial" w:cs="Arial"/>
+          <w:b/>
+          <w:sz w:val="36"/>
+          <w:szCs w:val="36"/>
+        </w:rPr>
+        <w:t>Next steps</w:t>
+      </w:r>
+    </w:p>
+    <w:p>
+      <w:pPr>
+        <w:widowControl/>
+        <w:autoSpaceDE/>
+        <w:autoSpaceDN/>
+        <w:spacing w:line="259" w:lineRule="auto"/>
+        <w:rPr>
+          <w:rFonts w:ascii="Arial" w:hAnsi="Arial" w:cs="Arial"/>
+          <w:sz w:val="24"/>
+          <w:szCs w:val="24"/>
+        </w:rPr>
+      </w:pPr>
+    </w:p>
+    <w:p>
+      <w:pPr>
+        <w:widowControl/>
+        <w:autoSpaceDE/>
+        <w:autoSpaceDN/>
+        <w:spacing w:after="160" w:line="259" w:lineRule="auto"/>
+        <w:rPr>
+          <w:rFonts w:ascii="Arial" w:hAnsi="Arial" w:cs="Arial"/>
+          <w:sz w:val="22"/>
+          <w:szCs w:val="22"/>
+        </w:rPr>
+      </w:pPr>
+      <w:r>
+        <w:rPr>
+          <w:rFonts w:ascii="Arial" w:hAnsi="Arial" w:cs="Arial"/>
+          <w:sz w:val="22"/>
+          <w:szCs w:val="22"/>
+        </w:rPr>
+        <w:t>Once you have completed your pet</w:t>
+      </w:r>
+      <w:r>
+        <w:rPr>
+          <w:rFonts w:ascii="Arial" w:hAnsi="Arial" w:cs="Arial"/>
+          <w:sz w:val="22"/>
+          <w:szCs w:val="22"/>
+        </w:rPr>
+        <w:t xml:space="preserve">ition </w:t>
+      </w:r>
+      <w:r>
+        <w:rPr>
+          <w:rFonts w:ascii="Arial" w:hAnsi="Arial" w:cs="Arial"/>
+          <w:sz w:val="22"/>
+          <w:szCs w:val="22"/>
+        </w:rPr>
+        <w:t xml:space="preserve">template </w:t>
+      </w:r>
+      <w:r>
+        <w:rPr>
+          <w:rFonts w:ascii="Arial" w:hAnsi="Arial" w:cs="Arial"/>
+          <w:sz w:val="22"/>
+          <w:szCs w:val="22"/>
+        </w:rPr>
+        <w:t xml:space="preserve">please </w:t>
+      </w:r>
+      <w:r>
+        <w:rPr>
+          <w:rFonts w:ascii="Arial" w:hAnsi="Arial" w:cs="Arial"/>
+          <w:sz w:val="22"/>
+          <w:szCs w:val="22"/>
+          <w:u w:val="single"/>
+        </w:rPr>
+        <w:t>send it to us using our website</w:t>
+      </w:r>
+      <w:r>
+        <w:rPr>
+          <w:rFonts w:ascii="Arial" w:hAnsi="Arial" w:cs="Arial"/>
+          <w:sz w:val="22"/>
+          <w:szCs w:val="22"/>
+        </w:rPr>
+        <w:t>.</w:t>
+      </w:r>
+    </w:p>
     <w:sectPr>
-      <w:headerReference w:type="even" r:id="rId8"/>
-      <w:headerReference w:type="default" r:id="rId9"/>
-      <w:footerReference w:type="even" r:id="rId10"/>
-      <w:footerReference w:type="default" r:id="rId11"/>
-      <w:headerReference w:type="first" r:id="rId12"/>
-      <w:footerReference w:type="first" r:id="rId13"/>
       <w:pgSz w:w="11906" w:h="16838"/>
       <w:pgMar w:top="1135" w:right="1558" w:bottom="993" w:left="1418" w:header="708" w:footer="708" w:gutter="0"/>
       <w:cols w:space="708"/>
@@ -893,36 +1365,6 @@
 </w:endnotes>
 </file>
 
-<file path=word/footer1.xml><?xml version="1.0" encoding="utf-8"?>
-<w:ftr xmlns:wpc="http://schemas.microsoft.com/office/word/2010/wordprocessingCanvas" xmlns:mo="http://schemas.microsoft.com/office/mac/office/2008/main" xmlns:mc="http://schemas.openxmlformats.org/markup-compatibility/2006" xmlns:mv="urn:schemas-microsoft-com:mac:vml" xmlns:o="urn:schemas-microsoft-com:office:office" xmlns:r="http://schemas.openxmlformats.org/officeDocument/2006/relationships" xmlns:m="http://schemas.openxmlformats.org/officeDocument/2006/math" xmlns:v="urn:schemas-microsoft-com:vml" xmlns:wp14="http://schemas.microsoft.com/office/word/2010/wordprocessingDrawing" xmlns:wp="http://schemas.openxmlformats.org/drawingml/2006/wordprocessingDrawing" xmlns:w10="urn:schemas-microsoft-com:office:word" xmlns:w="http://schemas.openxmlformats.org/wordprocessingml/2006/main" xmlns:w14="http://schemas.microsoft.com/office/word/2010/wordml" xmlns:w15="http://schemas.microsoft.com/office/word/2012/wordml" xmlns:wpg="http://schemas.microsoft.com/office/word/2010/wordprocessingGroup" xmlns:wpi="http://schemas.microsoft.com/office/word/2010/wordprocessingInk" xmlns:wne="http://schemas.microsoft.com/office/word/2006/wordml" xmlns:wps="http://schemas.microsoft.com/office/word/2010/wordprocessingShape" mc:Ignorable="w14 w15 wp14">
-  <w:p>
-    <w:pPr>
-      <w:pStyle w:val="Footer"/>
-    </w:pPr>
-  </w:p>
-</w:ftr>
-</file>
-
-<file path=word/footer2.xml><?xml version="1.0" encoding="utf-8"?>
-<w:ftr xmlns:wpc="http://schemas.microsoft.com/office/word/2010/wordprocessingCanvas" xmlns:mo="http://schemas.microsoft.com/office/mac/office/2008/main" xmlns:mc="http://schemas.openxmlformats.org/markup-compatibility/2006" xmlns:mv="urn:schemas-microsoft-com:mac:vml" xmlns:o="urn:schemas-microsoft-com:office:office" xmlns:r="http://schemas.openxmlformats.org/officeDocument/2006/relationships" xmlns:m="http://schemas.openxmlformats.org/officeDocument/2006/math" xmlns:v="urn:schemas-microsoft-com:vml" xmlns:wp14="http://schemas.microsoft.com/office/word/2010/wordprocessingDrawing" xmlns:wp="http://schemas.openxmlformats.org/drawingml/2006/wordprocessingDrawing" xmlns:w10="urn:schemas-microsoft-com:office:word" xmlns:w="http://schemas.openxmlformats.org/wordprocessingml/2006/main" xmlns:w14="http://schemas.microsoft.com/office/word/2010/wordml" xmlns:w15="http://schemas.microsoft.com/office/word/2012/wordml" xmlns:wpg="http://schemas.microsoft.com/office/word/2010/wordprocessingGroup" xmlns:wpi="http://schemas.microsoft.com/office/word/2010/wordprocessingInk" xmlns:wne="http://schemas.microsoft.com/office/word/2006/wordml" xmlns:wps="http://schemas.microsoft.com/office/word/2010/wordprocessingShape" mc:Ignorable="w14 w15 wp14">
-  <w:p>
-    <w:pPr>
-      <w:pStyle w:val="Footer"/>
-    </w:pPr>
-  </w:p>
-</w:ftr>
-</file>
-
-<file path=word/footer3.xml><?xml version="1.0" encoding="utf-8"?>
-<w:ftr xmlns:wpc="http://schemas.microsoft.com/office/word/2010/wordprocessingCanvas" xmlns:mo="http://schemas.microsoft.com/office/mac/office/2008/main" xmlns:mc="http://schemas.openxmlformats.org/markup-compatibility/2006" xmlns:mv="urn:schemas-microsoft-com:mac:vml" xmlns:o="urn:schemas-microsoft-com:office:office" xmlns:r="http://schemas.openxmlformats.org/officeDocument/2006/relationships" xmlns:m="http://schemas.openxmlformats.org/officeDocument/2006/math" xmlns:v="urn:schemas-microsoft-com:vml" xmlns:wp14="http://schemas.microsoft.com/office/word/2010/wordprocessingDrawing" xmlns:wp="http://schemas.openxmlformats.org/drawingml/2006/wordprocessingDrawing" xmlns:w10="urn:schemas-microsoft-com:office:word" xmlns:w="http://schemas.openxmlformats.org/wordprocessingml/2006/main" xmlns:w14="http://schemas.microsoft.com/office/word/2010/wordml" xmlns:w15="http://schemas.microsoft.com/office/word/2012/wordml" xmlns:wpg="http://schemas.microsoft.com/office/word/2010/wordprocessingGroup" xmlns:wpi="http://schemas.microsoft.com/office/word/2010/wordprocessingInk" xmlns:wne="http://schemas.microsoft.com/office/word/2006/wordml" xmlns:wps="http://schemas.microsoft.com/office/word/2010/wordprocessingShape" mc:Ignorable="w14 w15 wp14">
-  <w:p>
-    <w:pPr>
-      <w:pStyle w:val="Footer"/>
-    </w:pPr>
-  </w:p>
-</w:ftr>
-</file>
-
 <file path=word/footnotes.xml><?xml version="1.0" encoding="utf-8"?>
 <w:footnotes xmlns:wpc="http://schemas.microsoft.com/office/word/2010/wordprocessingCanvas" xmlns:mo="http://schemas.microsoft.com/office/mac/office/2008/main" xmlns:mc="http://schemas.openxmlformats.org/markup-compatibility/2006" xmlns:mv="urn:schemas-microsoft-com:mac:vml" xmlns:o="urn:schemas-microsoft-com:office:office" xmlns:r="http://schemas.openxmlformats.org/officeDocument/2006/relationships" xmlns:m="http://schemas.openxmlformats.org/officeDocument/2006/math" xmlns:v="urn:schemas-microsoft-com:vml" xmlns:wp14="http://schemas.microsoft.com/office/word/2010/wordprocessingDrawing" xmlns:wp="http://schemas.openxmlformats.org/drawingml/2006/wordprocessingDrawing" xmlns:w10="urn:schemas-microsoft-com:office:word" xmlns:w="http://schemas.openxmlformats.org/wordprocessingml/2006/main" xmlns:w14="http://schemas.microsoft.com/office/word/2010/wordml" xmlns:w15="http://schemas.microsoft.com/office/word/2012/wordml" xmlns:wpg="http://schemas.microsoft.com/office/word/2010/wordprocessingGroup" xmlns:wpi="http://schemas.microsoft.com/office/word/2010/wordprocessingInk" xmlns:wne="http://schemas.microsoft.com/office/word/2006/wordml" xmlns:wps="http://schemas.microsoft.com/office/word/2010/wordprocessingShape" mc:Ignorable="w14 w15 wp14">
   <w:footnote w:type="separator" w:id="-1">
@@ -940,36 +1382,6 @@
     </w:p>
   </w:footnote>
 </w:footnotes>
-</file>
-
-<file path=word/header1.xml><?xml version="1.0" encoding="utf-8"?>
-<w:hdr xmlns:wpc="http://schemas.microsoft.com/office/word/2010/wordprocessingCanvas" xmlns:mo="http://schemas.microsoft.com/office/mac/office/2008/main" xmlns:mc="http://schemas.openxmlformats.org/markup-compatibility/2006" xmlns:mv="urn:schemas-microsoft-com:mac:vml" xmlns:o="urn:schemas-microsoft-com:office:office" xmlns:r="http://schemas.openxmlformats.org/officeDocument/2006/relationships" xmlns:m="http://schemas.openxmlformats.org/officeDocument/2006/math" xmlns:v="urn:schemas-microsoft-com:vml" xmlns:wp14="http://schemas.microsoft.com/office/word/2010/wordprocessingDrawing" xmlns:wp="http://schemas.openxmlformats.org/drawingml/2006/wordprocessingDrawing" xmlns:w10="urn:schemas-microsoft-com:office:word" xmlns:w="http://schemas.openxmlformats.org/wordprocessingml/2006/main" xmlns:w14="http://schemas.microsoft.com/office/word/2010/wordml" xmlns:w15="http://schemas.microsoft.com/office/word/2012/wordml" xmlns:wpg="http://schemas.microsoft.com/office/word/2010/wordprocessingGroup" xmlns:wpi="http://schemas.microsoft.com/office/word/2010/wordprocessingInk" xmlns:wne="http://schemas.microsoft.com/office/word/2006/wordml" xmlns:wps="http://schemas.microsoft.com/office/word/2010/wordprocessingShape" mc:Ignorable="w14 w15 wp14">
-  <w:p>
-    <w:pPr>
-      <w:pStyle w:val="Header"/>
-    </w:pPr>
-  </w:p>
-</w:hdr>
-</file>
-
-<file path=word/header2.xml><?xml version="1.0" encoding="utf-8"?>
-<w:hdr xmlns:wpc="http://schemas.microsoft.com/office/word/2010/wordprocessingCanvas" xmlns:mo="http://schemas.microsoft.com/office/mac/office/2008/main" xmlns:mc="http://schemas.openxmlformats.org/markup-compatibility/2006" xmlns:mv="urn:schemas-microsoft-com:mac:vml" xmlns:o="urn:schemas-microsoft-com:office:office" xmlns:r="http://schemas.openxmlformats.org/officeDocument/2006/relationships" xmlns:m="http://schemas.openxmlformats.org/officeDocument/2006/math" xmlns:v="urn:schemas-microsoft-com:vml" xmlns:wp14="http://schemas.microsoft.com/office/word/2010/wordprocessingDrawing" xmlns:wp="http://schemas.openxmlformats.org/drawingml/2006/wordprocessingDrawing" xmlns:w10="urn:schemas-microsoft-com:office:word" xmlns:w="http://schemas.openxmlformats.org/wordprocessingml/2006/main" xmlns:w14="http://schemas.microsoft.com/office/word/2010/wordml" xmlns:w15="http://schemas.microsoft.com/office/word/2012/wordml" xmlns:wpg="http://schemas.microsoft.com/office/word/2010/wordprocessingGroup" xmlns:wpi="http://schemas.microsoft.com/office/word/2010/wordprocessingInk" xmlns:wne="http://schemas.microsoft.com/office/word/2006/wordml" xmlns:wps="http://schemas.microsoft.com/office/word/2010/wordprocessingShape" mc:Ignorable="w14 w15 wp14">
-  <w:p>
-    <w:pPr>
-      <w:pStyle w:val="Header"/>
-    </w:pPr>
-  </w:p>
-</w:hdr>
-</file>
-
-<file path=word/header3.xml><?xml version="1.0" encoding="utf-8"?>
-<w:hdr xmlns:wpc="http://schemas.microsoft.com/office/word/2010/wordprocessingCanvas" xmlns:mo="http://schemas.microsoft.com/office/mac/office/2008/main" xmlns:mc="http://schemas.openxmlformats.org/markup-compatibility/2006" xmlns:mv="urn:schemas-microsoft-com:mac:vml" xmlns:o="urn:schemas-microsoft-com:office:office" xmlns:r="http://schemas.openxmlformats.org/officeDocument/2006/relationships" xmlns:m="http://schemas.openxmlformats.org/officeDocument/2006/math" xmlns:v="urn:schemas-microsoft-com:vml" xmlns:wp14="http://schemas.microsoft.com/office/word/2010/wordprocessingDrawing" xmlns:wp="http://schemas.openxmlformats.org/drawingml/2006/wordprocessingDrawing" xmlns:w10="urn:schemas-microsoft-com:office:word" xmlns:w="http://schemas.openxmlformats.org/wordprocessingml/2006/main" xmlns:w14="http://schemas.microsoft.com/office/word/2010/wordml" xmlns:w15="http://schemas.microsoft.com/office/word/2012/wordml" xmlns:wpg="http://schemas.microsoft.com/office/word/2010/wordprocessingGroup" xmlns:wpi="http://schemas.microsoft.com/office/word/2010/wordprocessingInk" xmlns:wne="http://schemas.microsoft.com/office/word/2006/wordml" xmlns:wps="http://schemas.microsoft.com/office/word/2010/wordprocessingShape" mc:Ignorable="w14 w15 wp14">
-  <w:p>
-    <w:pPr>
-      <w:pStyle w:val="Header"/>
-    </w:pPr>
-  </w:p>
-</w:hdr>
 </file>
 
 <file path=word/numbering.xml><?xml version="1.0" encoding="utf-8"?>
@@ -1906,22 +2318,27 @@
       </w:tblCellMar>
     </w:tblPr>
   </w:style>
-  <w:style w:type="paragraph" w:styleId="NormalWeb">
-    <w:name w:val="Normal (Web)"/>
-    <w:basedOn w:val="Normal"/>
+  <w:style w:type="character" w:styleId="Hyperlink">
+    <w:name w:val="Hyperlink"/>
+    <w:basedOn w:val="DefaultParagraphFont"/>
     <w:uiPriority w:val="99"/>
     <w:unhideWhenUsed/>
-    <w:rsid w:val="00550111"/>
-    <w:pPr>
-      <w:widowControl/>
-      <w:autoSpaceDE/>
-      <w:autoSpaceDN/>
-      <w:spacing w:before="100" w:beforeAutospacing="1" w:after="100" w:afterAutospacing="1"/>
-    </w:pPr>
+    <w:rsid w:val="00114A2A"/>
     <w:rPr>
-      <w:rFonts w:eastAsiaTheme="minorHAnsi"/>
-      <w:sz w:val="24"/>
-      <w:szCs w:val="24"/>
+      <w:color w:val="0563C1" w:themeColor="hyperlink"/>
+      <w:u w:val="single"/>
+    </w:rPr>
+  </w:style>
+  <w:style w:type="character" w:styleId="FollowedHyperlink">
+    <w:name w:val="FollowedHyperlink"/>
+    <w:basedOn w:val="DefaultParagraphFont"/>
+    <w:uiPriority w:val="99"/>
+    <w:semiHidden/>
+    <w:unhideWhenUsed/>
+    <w:rsid w:val="00C26885"/>
+    <w:rPr>
+      <w:color w:val="954F72" w:themeColor="followedHyperlink"/>
+      <w:u w:val="single"/>
     </w:rPr>
   </w:style>
 </w:styles>
@@ -2193,7 +2610,7 @@
 </file>
 
 <file path=customXml/itemProps1.xml><?xml version="1.0" encoding="utf-8"?>
-<ds:datastoreItem xmlns:ds="http://schemas.openxmlformats.org/officeDocument/2006/customXml" ds:itemID="{EB43749E-1E70-0D4A-B4EE-6A16BBBB01FA}">
+<ds:datastoreItem xmlns:ds="http://schemas.openxmlformats.org/officeDocument/2006/customXml" ds:itemID="{D0205941-734F-C444-9DAD-C9F824040E5F}">
   <ds:schemaRefs>
     <ds:schemaRef ds:uri="http://schemas.openxmlformats.org/officeDocument/2006/bibliography"/>
   </ds:schemaRefs>

</xml_diff>

<commit_message>
Template, CSS, JS, images and documents updates
</commit_message>
<xml_diff>
--- a/src/documents/bill-petition-template.docx
+++ b/src/documents/bill-petition-template.docx
@@ -1316,7 +1316,7 @@
         </w:rPr>
         <w:t xml:space="preserve">please </w:t>
       </w:r>
-      <w:hyperlink r:id="rId8" w:history="1">
+      <w:hyperlink r:id="rId8" w:anchor="completePetition" w:history="1">
         <w:r>
           <w:rPr>
             <w:rStyle w:val="Hyperlink"/>
@@ -2612,7 +2612,7 @@
 </file>
 
 <file path=customXml/itemProps1.xml><?xml version="1.0" encoding="utf-8"?>
-<ds:datastoreItem xmlns:ds="http://schemas.openxmlformats.org/officeDocument/2006/customXml" ds:itemID="{46E69D01-7735-634D-B205-35DF2F00F0C6}">
+<ds:datastoreItem xmlns:ds="http://schemas.openxmlformats.org/officeDocument/2006/customXml" ds:itemID="{E1D29CDF-67EF-9E4D-8521-65B66ACAAC9F}">
   <ds:schemaRefs>
     <ds:schemaRef ds:uri="http://schemas.openxmlformats.org/officeDocument/2006/bibliography"/>
   </ds:schemaRefs>

</xml_diff>

<commit_message>
Templates, CSS, JS, images and documents updates
</commit_message>
<xml_diff>
--- a/src/documents/bill-petition-template.docx
+++ b/src/documents/bill-petition-template.docx
@@ -1316,7 +1316,7 @@
         </w:rPr>
         <w:t xml:space="preserve">please </w:t>
       </w:r>
-      <w:hyperlink r:id="rId8" w:anchor="completePetition" w:history="1">
+      <w:hyperlink r:id="rId8" w:anchor="complete-petition" w:history="1">
         <w:r>
           <w:rPr>
             <w:rStyle w:val="Hyperlink"/>
@@ -2612,7 +2612,7 @@
 </file>
 
 <file path=customXml/itemProps1.xml><?xml version="1.0" encoding="utf-8"?>
-<ds:datastoreItem xmlns:ds="http://schemas.openxmlformats.org/officeDocument/2006/customXml" ds:itemID="{E1D29CDF-67EF-9E4D-8521-65B66ACAAC9F}">
+<ds:datastoreItem xmlns:ds="http://schemas.openxmlformats.org/officeDocument/2006/customXml" ds:itemID="{D6A10E37-3BAD-414C-86D9-2963866273DA}">
   <ds:schemaRefs>
     <ds:schemaRef ds:uri="http://schemas.openxmlformats.org/officeDocument/2006/bibliography"/>
   </ds:schemaRefs>

</xml_diff>

<commit_message>
Template, CSS and document updates
</commit_message>
<xml_diff>
--- a/src/documents/bill-petition-template.docx
+++ b/src/documents/bill-petition-template.docx
@@ -21,7 +21,47 @@
           <w:szCs w:val="48"/>
           <w:u w:val="single"/>
         </w:rPr>
-        <w:t>HYBRID BILL PETITION</w:t>
+        <w:t>Hybrid</w:t>
+      </w:r>
+      <w:r>
+        <w:rPr>
+          <w:rFonts w:ascii="Arial" w:hAnsi="Arial"/>
+          <w:color w:val="000000" w:themeColor="text1"/>
+          <w:sz w:val="48"/>
+          <w:szCs w:val="48"/>
+          <w:u w:val="single"/>
+        </w:rPr>
+        <w:t xml:space="preserve"> B</w:t>
+      </w:r>
+      <w:r>
+        <w:rPr>
+          <w:rFonts w:ascii="Arial" w:hAnsi="Arial"/>
+          <w:color w:val="000000" w:themeColor="text1"/>
+          <w:sz w:val="48"/>
+          <w:szCs w:val="48"/>
+          <w:u w:val="single"/>
+        </w:rPr>
+        <w:t>ill</w:t>
+      </w:r>
+      <w:r>
+        <w:rPr>
+          <w:rFonts w:ascii="Arial" w:hAnsi="Arial"/>
+          <w:color w:val="000000" w:themeColor="text1"/>
+          <w:sz w:val="48"/>
+          <w:szCs w:val="48"/>
+          <w:u w:val="single"/>
+        </w:rPr>
+        <w:t xml:space="preserve"> P</w:t>
+      </w:r>
+      <w:r>
+        <w:rPr>
+          <w:rFonts w:ascii="Arial" w:hAnsi="Arial"/>
+          <w:color w:val="000000" w:themeColor="text1"/>
+          <w:sz w:val="48"/>
+          <w:szCs w:val="48"/>
+          <w:u w:val="single"/>
+        </w:rPr>
+        <w:t>etition</w:t>
       </w:r>
     </w:p>
     <w:p/>
@@ -137,36 +177,15 @@
           <w:sz w:val="22"/>
           <w:szCs w:val="22"/>
         </w:rPr>
-        <w:t>Do not include any images, graphics or videos in your petition. There will be an opportunity to present these later if you give evidence to the committee.</w:t>
-      </w:r>
-    </w:p>
-    <w:p>
-      <w:pPr>
-        <w:widowControl/>
-        <w:autoSpaceDE/>
-        <w:autoSpaceDN/>
-        <w:spacing w:after="160" w:line="259" w:lineRule="auto"/>
-        <w:rPr>
-          <w:rFonts w:ascii="Arial" w:hAnsi="Arial" w:cs="Arial"/>
-          <w:sz w:val="22"/>
-          <w:szCs w:val="22"/>
-        </w:rPr>
-      </w:pPr>
-      <w:r>
-        <w:rPr>
-          <w:rFonts w:ascii="Arial" w:hAnsi="Arial" w:cs="Arial"/>
-          <w:sz w:val="22"/>
-          <w:szCs w:val="22"/>
-        </w:rPr>
-        <w:t>Your bill petition</w:t>
-      </w:r>
-      <w:r>
-        <w:rPr>
-          <w:rFonts w:ascii="Arial" w:hAnsi="Arial" w:cs="Arial"/>
-          <w:sz w:val="22"/>
-          <w:szCs w:val="22"/>
-        </w:rPr>
-        <w:t xml:space="preserve"> must be less than 2MB in size.</w:t>
+        <w:t>Do not include any images or</w:t>
+      </w:r>
+      <w:r>
+        <w:rPr>
+          <w:rFonts w:ascii="Arial" w:hAnsi="Arial" w:cs="Arial"/>
+          <w:sz w:val="22"/>
+          <w:szCs w:val="22"/>
+        </w:rPr>
+        <w:t xml:space="preserve"> graphics in your petition. There will be an opportunity to present these later if you give evidence to the committee.</w:t>
       </w:r>
     </w:p>
     <w:p>
@@ -187,15 +206,23 @@
           <w:sz w:val="22"/>
           <w:szCs w:val="22"/>
         </w:rPr>
-        <w:t>It</w:t>
-      </w:r>
-      <w:r>
-        <w:rPr>
-          <w:rFonts w:ascii="Arial" w:hAnsi="Arial" w:cs="Arial"/>
-          <w:sz w:val="22"/>
-          <w:szCs w:val="22"/>
-        </w:rPr>
-        <w:t xml:space="preserve"> does not need to be signed.</w:t>
+        <w:t xml:space="preserve">Your </w:t>
+      </w:r>
+      <w:r>
+        <w:rPr>
+          <w:rFonts w:ascii="Arial" w:hAnsi="Arial" w:cs="Arial"/>
+          <w:sz w:val="22"/>
+          <w:szCs w:val="22"/>
+        </w:rPr>
+        <w:t xml:space="preserve">bill </w:t>
+      </w:r>
+      <w:r>
+        <w:rPr>
+          <w:rFonts w:ascii="Arial" w:hAnsi="Arial" w:cs="Arial"/>
+          <w:sz w:val="22"/>
+          <w:szCs w:val="22"/>
+        </w:rPr>
+        <w:t>petition does not need to be signed.</w:t>
       </w:r>
       <w:r>
         <w:rPr>
@@ -204,6 +231,51 @@
           <w:szCs w:val="22"/>
         </w:rPr>
         <w:t xml:space="preserve"> </w:t>
+      </w:r>
+    </w:p>
+    <w:p>
+      <w:pPr>
+        <w:widowControl/>
+        <w:autoSpaceDE/>
+        <w:autoSpaceDN/>
+        <w:spacing w:after="120" w:line="259" w:lineRule="auto"/>
+        <w:rPr>
+          <w:rFonts w:ascii="Arial" w:hAnsi="Arial" w:cs="Arial"/>
+          <w:sz w:val="22"/>
+          <w:szCs w:val="22"/>
+        </w:rPr>
+      </w:pPr>
+      <w:r>
+        <w:rPr>
+          <w:rFonts w:ascii="Arial" w:hAnsi="Arial" w:cs="Arial"/>
+          <w:sz w:val="22"/>
+          <w:szCs w:val="22"/>
+        </w:rPr>
+        <w:t xml:space="preserve">Expand the size of the </w:t>
+      </w:r>
+      <w:r>
+        <w:rPr>
+          <w:rFonts w:ascii="Arial" w:hAnsi="Arial" w:cs="Arial"/>
+          <w:sz w:val="22"/>
+          <w:szCs w:val="22"/>
+        </w:rPr>
+        <w:t>text b</w:t>
+      </w:r>
+      <w:r>
+        <w:rPr>
+          <w:rFonts w:ascii="Arial" w:hAnsi="Arial" w:cs="Arial"/>
+          <w:sz w:val="22"/>
+          <w:szCs w:val="22"/>
+        </w:rPr>
+        <w:t>oxes as you need</w:t>
+      </w:r>
+      <w:r>
+        <w:rPr>
+          <w:rFonts w:ascii="Arial" w:hAnsi="Arial" w:cs="Arial"/>
+          <w:sz w:val="22"/>
+          <w:szCs w:val="22"/>
+        </w:rPr>
+        <w:t>, and number each paragraph.</w:t>
       </w:r>
     </w:p>
     <w:p>
@@ -225,6 +297,15 @@
           <w:szCs w:val="36"/>
         </w:rPr>
       </w:pPr>
+      <w:r>
+        <w:rPr>
+          <w:rFonts w:ascii="Arial" w:hAnsi="Arial" w:cs="Arial"/>
+          <w:b/>
+          <w:sz w:val="36"/>
+          <w:szCs w:val="36"/>
+        </w:rPr>
+        <w:t xml:space="preserve">1. </w:t>
+      </w:r>
       <w:r>
         <w:rPr>
           <w:rFonts w:ascii="Arial" w:hAnsi="Arial" w:cs="Arial"/>
@@ -557,6 +638,17 @@
                 <w:szCs w:val="24"/>
               </w:rPr>
             </w:pPr>
+            <w:bookmarkStart w:id="0" w:name="_GoBack"/>
+            <w:bookmarkEnd w:id="0"/>
+          </w:p>
+          <w:p>
+            <w:pPr>
+              <w:rPr>
+                <w:rFonts w:ascii="Arial" w:hAnsi="Arial" w:cs="Arial"/>
+                <w:sz w:val="24"/>
+                <w:szCs w:val="24"/>
+              </w:rPr>
+            </w:pPr>
           </w:p>
           <w:p>
             <w:pPr>
@@ -622,6 +714,15 @@
           <w:sz w:val="36"/>
           <w:szCs w:val="36"/>
         </w:rPr>
+        <w:t xml:space="preserve">2. </w:t>
+      </w:r>
+      <w:r>
+        <w:rPr>
+          <w:rFonts w:ascii="Arial" w:hAnsi="Arial" w:cs="Arial"/>
+          <w:b/>
+          <w:sz w:val="36"/>
+          <w:szCs w:val="36"/>
+        </w:rPr>
         <w:t>Objections to the Bill</w:t>
       </w:r>
     </w:p>
@@ -646,75 +747,65 @@
           <w:sz w:val="22"/>
           <w:szCs w:val="22"/>
         </w:rPr>
-        <w:t xml:space="preserve">In the box below, write your objections to the bill </w:t>
-      </w:r>
-      <w:r>
-        <w:rPr>
-          <w:rFonts w:ascii="Arial" w:hAnsi="Arial" w:cs="Arial"/>
-          <w:sz w:val="22"/>
-          <w:szCs w:val="22"/>
-        </w:rPr>
-        <w:t xml:space="preserve">and why your property or other interests are specially and directly affected. “Directly” means as a direct result of the proposals in the scheme. “Specially” means that you are affected in a way that the </w:t>
-      </w:r>
-      <w:proofErr w:type="gramStart"/>
-      <w:r>
-        <w:rPr>
-          <w:rFonts w:ascii="Arial" w:hAnsi="Arial" w:cs="Arial"/>
-          <w:sz w:val="22"/>
-          <w:szCs w:val="22"/>
-        </w:rPr>
-        <w:t>general public</w:t>
-      </w:r>
-      <w:proofErr w:type="gramEnd"/>
-      <w:r>
-        <w:rPr>
-          <w:rFonts w:ascii="Arial" w:hAnsi="Arial" w:cs="Arial"/>
-          <w:sz w:val="22"/>
-          <w:szCs w:val="22"/>
-        </w:rPr>
-        <w:t xml:space="preserve"> is not affected.</w:t>
-      </w:r>
-    </w:p>
-    <w:p>
-      <w:pPr>
-        <w:rPr>
-          <w:rFonts w:ascii="Arial" w:hAnsi="Arial" w:cs="Arial"/>
-          <w:sz w:val="22"/>
-          <w:szCs w:val="22"/>
-        </w:rPr>
-      </w:pPr>
-    </w:p>
-    <w:p>
-      <w:pPr>
-        <w:rPr>
-          <w:rFonts w:ascii="Arial" w:hAnsi="Arial" w:cs="Arial"/>
-          <w:sz w:val="22"/>
-          <w:szCs w:val="22"/>
-        </w:rPr>
-      </w:pPr>
-      <w:r>
-        <w:rPr>
-          <w:rFonts w:ascii="Arial" w:hAnsi="Arial" w:cs="Arial"/>
-          <w:sz w:val="22"/>
-          <w:szCs w:val="22"/>
-        </w:rPr>
-        <w:t xml:space="preserve">Only objections outlined in your petition can be </w:t>
-      </w:r>
-      <w:r>
-        <w:rPr>
-          <w:rFonts w:ascii="Arial" w:hAnsi="Arial" w:cs="Arial"/>
-          <w:sz w:val="22"/>
-          <w:szCs w:val="22"/>
-        </w:rPr>
-        <w:t>raised if you give evidence to</w:t>
-      </w:r>
-      <w:r>
-        <w:rPr>
-          <w:rFonts w:ascii="Arial" w:hAnsi="Arial" w:cs="Arial"/>
-          <w:sz w:val="22"/>
-          <w:szCs w:val="22"/>
-        </w:rPr>
-        <w:t xml:space="preserve"> the committee.</w:t>
+        <w:t xml:space="preserve">In the box below, write your objections to the </w:t>
+      </w:r>
+      <w:r>
+        <w:rPr>
+          <w:rFonts w:ascii="Arial" w:hAnsi="Arial" w:cs="Arial"/>
+          <w:sz w:val="22"/>
+          <w:szCs w:val="22"/>
+        </w:rPr>
+        <w:t>B</w:t>
+      </w:r>
+      <w:r>
+        <w:rPr>
+          <w:rFonts w:ascii="Arial" w:hAnsi="Arial" w:cs="Arial"/>
+          <w:sz w:val="22"/>
+          <w:szCs w:val="22"/>
+        </w:rPr>
+        <w:t xml:space="preserve">ill </w:t>
+      </w:r>
+      <w:r>
+        <w:rPr>
+          <w:rFonts w:ascii="Arial" w:hAnsi="Arial" w:cs="Arial"/>
+          <w:sz w:val="22"/>
+          <w:szCs w:val="22"/>
+        </w:rPr>
+        <w:t xml:space="preserve">and why your property or other interests are specially and directly affected. </w:t>
+      </w:r>
+    </w:p>
+    <w:p>
+      <w:pPr>
+        <w:rPr>
+          <w:rFonts w:ascii="Arial" w:hAnsi="Arial" w:cs="Arial"/>
+          <w:sz w:val="22"/>
+          <w:szCs w:val="22"/>
+        </w:rPr>
+      </w:pPr>
+    </w:p>
+    <w:p>
+      <w:pPr>
+        <w:rPr>
+          <w:rFonts w:ascii="Arial" w:hAnsi="Arial" w:cs="Arial"/>
+          <w:sz w:val="22"/>
+          <w:szCs w:val="22"/>
+        </w:rPr>
+      </w:pPr>
+      <w:r>
+        <w:rPr>
+          <w:rFonts w:ascii="Arial" w:hAnsi="Arial" w:cs="Arial"/>
+          <w:sz w:val="22"/>
+          <w:szCs w:val="22"/>
+        </w:rPr>
+        <w:t xml:space="preserve">Only objections outlined in this petition can be presented when giving evidence to the committee. </w:t>
+      </w:r>
+      <w:r>
+        <w:rPr>
+          <w:rFonts w:ascii="Arial" w:hAnsi="Arial" w:cs="Arial"/>
+          <w:sz w:val="22"/>
+          <w:szCs w:val="22"/>
+        </w:rPr>
+        <w:t>You will not be entitled to be heard on new matters.</w:t>
       </w:r>
     </w:p>
     <w:p>
@@ -890,6 +981,49 @@
               </w:rPr>
             </w:pPr>
           </w:p>
+          <w:p>
+            <w:pPr>
+              <w:rPr>
+                <w:rFonts w:ascii="Arial" w:hAnsi="Arial" w:cs="Arial"/>
+                <w:i/>
+                <w:sz w:val="22"/>
+                <w:szCs w:val="22"/>
+              </w:rPr>
+            </w:pPr>
+          </w:p>
+          <w:p>
+            <w:pPr>
+              <w:rPr>
+                <w:rFonts w:ascii="Arial" w:hAnsi="Arial" w:cs="Arial"/>
+                <w:i/>
+                <w:sz w:val="22"/>
+                <w:szCs w:val="22"/>
+              </w:rPr>
+            </w:pPr>
+          </w:p>
+          <w:p>
+            <w:pPr>
+              <w:tabs>
+                <w:tab w:val="left" w:pos="5221"/>
+              </w:tabs>
+              <w:rPr>
+                <w:rFonts w:ascii="Arial" w:hAnsi="Arial" w:cs="Arial"/>
+                <w:i/>
+                <w:sz w:val="22"/>
+                <w:szCs w:val="22"/>
+              </w:rPr>
+            </w:pPr>
+          </w:p>
+          <w:p>
+            <w:pPr>
+              <w:rPr>
+                <w:rFonts w:ascii="Arial" w:hAnsi="Arial" w:cs="Arial"/>
+                <w:i/>
+                <w:sz w:val="22"/>
+                <w:szCs w:val="22"/>
+              </w:rPr>
+            </w:pPr>
+          </w:p>
         </w:tc>
       </w:tr>
     </w:tbl>
@@ -918,6 +1052,15 @@
           <w:sz w:val="36"/>
           <w:szCs w:val="36"/>
         </w:rPr>
+        <w:t xml:space="preserve">3. </w:t>
+      </w:r>
+      <w:r>
+        <w:rPr>
+          <w:rFonts w:ascii="Arial" w:hAnsi="Arial" w:cs="Arial"/>
+          <w:b/>
+          <w:sz w:val="36"/>
+          <w:szCs w:val="36"/>
+        </w:rPr>
         <w:t>What do you want to be done in response?</w:t>
       </w:r>
     </w:p>
@@ -1001,103 +1144,211 @@
         </w:rPr>
         <w:t>.</w:t>
       </w:r>
-    </w:p>
-    <w:p>
-      <w:pPr>
-        <w:rPr>
-          <w:rFonts w:ascii="Arial" w:hAnsi="Arial" w:cs="Arial"/>
-          <w:sz w:val="22"/>
-          <w:szCs w:val="22"/>
-        </w:rPr>
-      </w:pPr>
-    </w:p>
-    <w:p>
-      <w:pPr>
-        <w:rPr>
-          <w:rFonts w:ascii="Arial" w:hAnsi="Arial" w:cs="Arial"/>
-          <w:sz w:val="22"/>
-          <w:szCs w:val="22"/>
-        </w:rPr>
-      </w:pPr>
-      <w:r>
-        <w:rPr>
-          <w:rFonts w:ascii="Arial" w:hAnsi="Arial" w:cs="Arial"/>
-          <w:sz w:val="22"/>
-          <w:szCs w:val="22"/>
-        </w:rPr>
-        <w:t>Please note, t</w:t>
-      </w:r>
-      <w:r>
-        <w:rPr>
-          <w:rFonts w:ascii="Arial" w:hAnsi="Arial" w:cs="Arial"/>
-          <w:sz w:val="22"/>
-          <w:szCs w:val="22"/>
-        </w:rPr>
-        <w:t>he committee can</w:t>
-      </w:r>
-      <w:r>
-        <w:rPr>
-          <w:rFonts w:ascii="Arial" w:hAnsi="Arial" w:cs="Arial"/>
-          <w:sz w:val="22"/>
-          <w:szCs w:val="22"/>
-        </w:rPr>
-        <w:t>not reject the bill</w:t>
-      </w:r>
-      <w:r>
-        <w:rPr>
-          <w:rFonts w:ascii="Arial" w:hAnsi="Arial" w:cs="Arial"/>
-          <w:sz w:val="22"/>
-          <w:szCs w:val="22"/>
-        </w:rPr>
-        <w:t xml:space="preserve"> outright</w:t>
-      </w:r>
-      <w:r>
-        <w:rPr>
-          <w:rFonts w:ascii="Arial" w:hAnsi="Arial" w:cs="Arial"/>
-          <w:sz w:val="22"/>
-          <w:szCs w:val="22"/>
-        </w:rPr>
-        <w:t xml:space="preserve">. It can only recommend </w:t>
-      </w:r>
-      <w:r>
-        <w:rPr>
-          <w:rFonts w:ascii="Arial" w:hAnsi="Arial" w:cs="Arial"/>
-          <w:sz w:val="22"/>
-          <w:szCs w:val="22"/>
-        </w:rPr>
-        <w:t>amend</w:t>
-      </w:r>
-      <w:r>
-        <w:rPr>
-          <w:rFonts w:ascii="Arial" w:hAnsi="Arial" w:cs="Arial"/>
-          <w:sz w:val="22"/>
-          <w:szCs w:val="22"/>
-        </w:rPr>
-        <w:t>ments</w:t>
-      </w:r>
-      <w:r>
-        <w:rPr>
-          <w:rFonts w:ascii="Arial" w:hAnsi="Arial" w:cs="Arial"/>
-          <w:sz w:val="22"/>
-          <w:szCs w:val="22"/>
-        </w:rPr>
-        <w:t xml:space="preserve"> in response to petitioners’ concerns</w:t>
-      </w:r>
-      <w:r>
-        <w:rPr>
-          <w:rFonts w:ascii="Arial" w:hAnsi="Arial" w:cs="Arial"/>
+      <w:r>
+        <w:rPr>
+          <w:rFonts w:ascii="Arial" w:hAnsi="Arial" w:cs="Arial"/>
+          <w:sz w:val="22"/>
+          <w:szCs w:val="22"/>
+        </w:rPr>
+        <w:t xml:space="preserve"> You do not have to complete this box if you do not want to.</w:t>
+      </w:r>
+    </w:p>
+    <w:p>
+      <w:pPr>
+        <w:rPr>
+          <w:rFonts w:ascii="Arial" w:hAnsi="Arial" w:cs="Arial"/>
+          <w:sz w:val="22"/>
+          <w:szCs w:val="22"/>
+        </w:rPr>
+      </w:pPr>
+    </w:p>
+    <w:p>
+      <w:pPr>
+        <w:rPr>
+          <w:rFonts w:ascii="Arial" w:hAnsi="Arial" w:cs="Arial"/>
+          <w:color w:val="000000" w:themeColor="text1"/>
+          <w:sz w:val="22"/>
+          <w:szCs w:val="22"/>
+        </w:rPr>
+      </w:pPr>
+      <w:r>
+        <w:rPr>
+          <w:rFonts w:ascii="Arial" w:hAnsi="Arial" w:cs="Arial"/>
+          <w:sz w:val="22"/>
+          <w:szCs w:val="22"/>
+        </w:rPr>
+        <w:t>T</w:t>
+      </w:r>
+      <w:r>
+        <w:rPr>
+          <w:rFonts w:ascii="Arial" w:hAnsi="Arial" w:cs="Arial"/>
+          <w:sz w:val="22"/>
+          <w:szCs w:val="22"/>
+        </w:rPr>
+        <w:t xml:space="preserve">he </w:t>
+      </w:r>
+      <w:r>
+        <w:rPr>
+          <w:rFonts w:ascii="Arial" w:hAnsi="Arial" w:cs="Arial"/>
+          <w:color w:val="000000" w:themeColor="text1"/>
+          <w:sz w:val="22"/>
+          <w:szCs w:val="22"/>
+        </w:rPr>
+        <w:t xml:space="preserve">committee cannot reject the </w:t>
+      </w:r>
+      <w:r>
+        <w:rPr>
+          <w:rFonts w:ascii="Arial" w:hAnsi="Arial" w:cs="Arial"/>
+          <w:color w:val="000000" w:themeColor="text1"/>
+          <w:sz w:val="22"/>
+          <w:szCs w:val="22"/>
+        </w:rPr>
+        <w:t>B</w:t>
+      </w:r>
+      <w:r>
+        <w:rPr>
+          <w:rFonts w:ascii="Arial" w:hAnsi="Arial" w:cs="Arial"/>
+          <w:color w:val="000000" w:themeColor="text1"/>
+          <w:sz w:val="22"/>
+          <w:szCs w:val="22"/>
+        </w:rPr>
+        <w:t>ill outright,</w:t>
+      </w:r>
+      <w:r>
+        <w:rPr>
+          <w:rFonts w:ascii="Arial" w:hAnsi="Arial" w:cs="Arial"/>
+          <w:color w:val="000000" w:themeColor="text1"/>
+          <w:sz w:val="22"/>
+          <w:szCs w:val="22"/>
+        </w:rPr>
+        <w:t xml:space="preserve"> or propose new stations or </w:t>
+      </w:r>
+      <w:r>
+        <w:rPr>
+          <w:rFonts w:ascii="Arial" w:hAnsi="Arial" w:cs="Arial"/>
+          <w:color w:val="000000" w:themeColor="text1"/>
+          <w:sz w:val="22"/>
+          <w:szCs w:val="22"/>
+        </w:rPr>
+        <w:t>branch lines</w:t>
+      </w:r>
+      <w:r>
+        <w:rPr>
+          <w:rFonts w:ascii="Arial" w:hAnsi="Arial" w:cs="Arial"/>
+          <w:color w:val="000000" w:themeColor="text1"/>
+          <w:sz w:val="22"/>
+          <w:szCs w:val="22"/>
+        </w:rPr>
+        <w:t xml:space="preserve"> on the route.</w:t>
+      </w:r>
+      <w:r>
+        <w:rPr>
+          <w:rFonts w:ascii="Arial" w:hAnsi="Arial" w:cs="Arial"/>
+          <w:color w:val="000000" w:themeColor="text1"/>
+          <w:sz w:val="22"/>
+          <w:szCs w:val="22"/>
+        </w:rPr>
+        <w:t xml:space="preserve"> </w:t>
+      </w:r>
+      <w:r>
+        <w:rPr>
+          <w:rFonts w:ascii="Arial" w:hAnsi="Arial" w:cs="Arial"/>
+          <w:color w:val="000000" w:themeColor="text1"/>
+          <w:sz w:val="22"/>
+          <w:szCs w:val="22"/>
+        </w:rPr>
+        <w:t>B</w:t>
+      </w:r>
+      <w:r>
+        <w:rPr>
+          <w:rFonts w:ascii="Arial" w:hAnsi="Arial" w:cs="Arial"/>
+          <w:color w:val="000000" w:themeColor="text1"/>
+          <w:sz w:val="22"/>
+          <w:szCs w:val="22"/>
+        </w:rPr>
+        <w:t xml:space="preserve">ut it can require changes to the </w:t>
+      </w:r>
+      <w:r>
+        <w:rPr>
+          <w:rFonts w:ascii="Arial" w:hAnsi="Arial" w:cs="Arial"/>
+          <w:color w:val="000000" w:themeColor="text1"/>
+          <w:sz w:val="22"/>
+          <w:szCs w:val="22"/>
+        </w:rPr>
+        <w:t>Government’s plans</w:t>
+      </w:r>
+      <w:r>
+        <w:rPr>
+          <w:rFonts w:ascii="Arial" w:hAnsi="Arial" w:cs="Arial"/>
+          <w:color w:val="000000" w:themeColor="text1"/>
+          <w:sz w:val="22"/>
+          <w:szCs w:val="22"/>
+        </w:rPr>
+        <w:t xml:space="preserve"> in response to petitioners’ concerns, which can take the form of amendments to the Bill or commitments by </w:t>
+      </w:r>
+      <w:r>
+        <w:rPr>
+          <w:rFonts w:ascii="Arial" w:hAnsi="Arial" w:cs="Arial"/>
+          <w:color w:val="000000" w:themeColor="text1"/>
+          <w:sz w:val="22"/>
+          <w:szCs w:val="22"/>
+        </w:rPr>
+        <w:t>HS2 Ltd</w:t>
+      </w:r>
+      <w:r>
+        <w:rPr>
+          <w:rFonts w:ascii="Arial" w:hAnsi="Arial" w:cs="Arial"/>
+          <w:color w:val="000000" w:themeColor="text1"/>
+          <w:sz w:val="22"/>
+          <w:szCs w:val="22"/>
+        </w:rPr>
+        <w:t xml:space="preserve">. </w:t>
+      </w:r>
+    </w:p>
+    <w:p>
+      <w:pPr>
+        <w:rPr>
+          <w:rFonts w:ascii="Arial" w:hAnsi="Arial" w:cs="Arial"/>
+          <w:color w:val="000000" w:themeColor="text1"/>
+          <w:sz w:val="22"/>
+          <w:szCs w:val="22"/>
+        </w:rPr>
+      </w:pPr>
+    </w:p>
+    <w:p>
+      <w:pPr>
+        <w:rPr>
+          <w:rFonts w:ascii="Arial" w:hAnsi="Arial" w:cs="Arial"/>
+          <w:sz w:val="22"/>
+          <w:szCs w:val="22"/>
+        </w:rPr>
+      </w:pPr>
+      <w:r>
+        <w:rPr>
+          <w:rFonts w:ascii="Arial" w:hAnsi="Arial" w:cs="Arial"/>
+          <w:color w:val="000000" w:themeColor="text1"/>
+          <w:sz w:val="22"/>
+          <w:szCs w:val="22"/>
+        </w:rPr>
+        <w:t>You can include this information in your response to section two ‘</w:t>
+      </w:r>
+      <w:r>
+        <w:rPr>
+          <w:rFonts w:ascii="Arial" w:hAnsi="Arial" w:cs="Arial"/>
+          <w:color w:val="000000" w:themeColor="text1"/>
+          <w:sz w:val="22"/>
+          <w:szCs w:val="22"/>
+        </w:rPr>
+        <w:t>Objections to the Bill’ if you prefer</w:t>
+      </w:r>
+      <w:r>
+        <w:rPr>
+          <w:rFonts w:ascii="Arial" w:hAnsi="Arial" w:cs="Arial"/>
+          <w:color w:val="000000" w:themeColor="text1"/>
           <w:sz w:val="22"/>
           <w:szCs w:val="22"/>
         </w:rPr>
         <w:t>.</w:t>
-      </w:r>
-      <w:r>
-        <w:rPr>
-          <w:rFonts w:ascii="Arial" w:hAnsi="Arial" w:cs="Arial"/>
-          <w:sz w:val="22"/>
-          <w:szCs w:val="22"/>
-        </w:rPr>
-        <w:t xml:space="preserve"> </w:t>
       </w:r>
     </w:p>
     <w:p>
@@ -1224,6 +1475,36 @@
               </w:rPr>
             </w:pPr>
           </w:p>
+          <w:p>
+            <w:pPr>
+              <w:rPr>
+                <w:rFonts w:ascii="Arial" w:hAnsi="Arial" w:cs="Arial"/>
+                <w:b/>
+                <w:sz w:val="24"/>
+                <w:szCs w:val="24"/>
+              </w:rPr>
+            </w:pPr>
+          </w:p>
+          <w:p>
+            <w:pPr>
+              <w:rPr>
+                <w:rFonts w:ascii="Arial" w:hAnsi="Arial" w:cs="Arial"/>
+                <w:b/>
+                <w:sz w:val="24"/>
+                <w:szCs w:val="24"/>
+              </w:rPr>
+            </w:pPr>
+          </w:p>
+          <w:p>
+            <w:pPr>
+              <w:rPr>
+                <w:rFonts w:ascii="Arial" w:hAnsi="Arial" w:cs="Arial"/>
+                <w:b/>
+                <w:sz w:val="24"/>
+                <w:szCs w:val="24"/>
+              </w:rPr>
+            </w:pPr>
+          </w:p>
         </w:tc>
       </w:tr>
     </w:tbl>
@@ -1306,7 +1587,23 @@
           <w:sz w:val="22"/>
           <w:szCs w:val="22"/>
         </w:rPr>
-        <w:t xml:space="preserve">template </w:t>
+        <w:t>template</w:t>
+      </w:r>
+      <w:r>
+        <w:rPr>
+          <w:rFonts w:ascii="Arial" w:hAnsi="Arial" w:cs="Arial"/>
+          <w:sz w:val="22"/>
+          <w:szCs w:val="22"/>
+        </w:rPr>
+        <w:t>,</w:t>
+      </w:r>
+      <w:r>
+        <w:rPr>
+          <w:rFonts w:ascii="Arial" w:hAnsi="Arial" w:cs="Arial"/>
+          <w:sz w:val="22"/>
+          <w:szCs w:val="22"/>
+        </w:rPr>
+        <w:t xml:space="preserve"> </w:t>
       </w:r>
       <w:r>
         <w:rPr>
@@ -1324,11 +1621,18 @@
             <w:sz w:val="22"/>
             <w:szCs w:val="22"/>
           </w:rPr>
-          <w:t>send it to us using our website</w:t>
+          <w:t>continue on our</w:t>
+        </w:r>
+        <w:r>
+          <w:rPr>
+            <w:rStyle w:val="Hyperlink"/>
+            <w:rFonts w:ascii="Arial" w:hAnsi="Arial" w:cs="Arial"/>
+            <w:sz w:val="22"/>
+            <w:szCs w:val="22"/>
+          </w:rPr>
+          <w:t xml:space="preserve"> website</w:t>
         </w:r>
       </w:hyperlink>
-      <w:bookmarkStart w:id="0" w:name="_GoBack"/>
-      <w:bookmarkEnd w:id="0"/>
       <w:r>
         <w:rPr>
           <w:rFonts w:ascii="Arial" w:hAnsi="Arial" w:cs="Arial"/>
@@ -1337,6 +1641,132 @@
         </w:rPr>
         <w:t>.</w:t>
       </w:r>
+    </w:p>
+    <w:p>
+      <w:pPr>
+        <w:widowControl/>
+        <w:autoSpaceDE/>
+        <w:autoSpaceDN/>
+        <w:spacing w:after="160" w:line="259" w:lineRule="auto"/>
+        <w:rPr>
+          <w:rFonts w:ascii="Arial" w:hAnsi="Arial" w:cs="Arial"/>
+          <w:sz w:val="22"/>
+          <w:szCs w:val="22"/>
+        </w:rPr>
+      </w:pPr>
+      <w:r>
+        <w:rPr>
+          <w:rFonts w:ascii="Arial" w:hAnsi="Arial" w:cs="Arial"/>
+          <w:sz w:val="22"/>
+          <w:szCs w:val="22"/>
+        </w:rPr>
+        <w:t>If clicking</w:t>
+      </w:r>
+      <w:r>
+        <w:rPr>
+          <w:rFonts w:ascii="Arial" w:hAnsi="Arial" w:cs="Arial"/>
+          <w:sz w:val="22"/>
+          <w:szCs w:val="22"/>
+        </w:rPr>
+        <w:t xml:space="preserve"> ‘</w:t>
+      </w:r>
+      <w:proofErr w:type="gramStart"/>
+      <w:r>
+        <w:rPr>
+          <w:rFonts w:ascii="Arial" w:hAnsi="Arial" w:cs="Arial"/>
+          <w:sz w:val="22"/>
+          <w:szCs w:val="22"/>
+        </w:rPr>
+        <w:t>continue on</w:t>
+      </w:r>
+      <w:proofErr w:type="gramEnd"/>
+      <w:r>
+        <w:rPr>
+          <w:rFonts w:ascii="Arial" w:hAnsi="Arial" w:cs="Arial"/>
+          <w:sz w:val="22"/>
+          <w:szCs w:val="22"/>
+        </w:rPr>
+        <w:t xml:space="preserve"> our website’ doesn’t work, </w:t>
+      </w:r>
+      <w:r>
+        <w:rPr>
+          <w:rFonts w:ascii="Arial" w:hAnsi="Arial" w:cs="Arial"/>
+          <w:sz w:val="22"/>
+          <w:szCs w:val="22"/>
+        </w:rPr>
+        <w:t>copy</w:t>
+      </w:r>
+      <w:r>
+        <w:rPr>
+          <w:rFonts w:ascii="Arial" w:hAnsi="Arial" w:cs="Arial"/>
+          <w:sz w:val="22"/>
+          <w:szCs w:val="22"/>
+        </w:rPr>
+        <w:t xml:space="preserve"> this link and paste it into your browser</w:t>
+      </w:r>
+      <w:r>
+        <w:rPr>
+          <w:rFonts w:ascii="Arial" w:hAnsi="Arial" w:cs="Arial"/>
+          <w:sz w:val="22"/>
+          <w:szCs w:val="22"/>
+        </w:rPr>
+        <w:t xml:space="preserve">: </w:t>
+      </w:r>
+      <w:r>
+        <w:rPr>
+          <w:rFonts w:ascii="Arial" w:hAnsi="Arial" w:cs="Arial"/>
+          <w:sz w:val="22"/>
+          <w:szCs w:val="22"/>
+        </w:rPr>
+        <w:t>https://parliament-uk-committee-dev.herokuapp.com/templates/petition-submission-v6/page03.html#complete-petition</w:t>
+      </w:r>
+    </w:p>
+    <w:p>
+      <w:pPr>
+        <w:widowControl/>
+        <w:autoSpaceDE/>
+        <w:autoSpaceDN/>
+        <w:spacing w:after="160" w:line="259" w:lineRule="auto"/>
+        <w:rPr>
+          <w:rFonts w:ascii="Arial" w:hAnsi="Arial" w:cs="Arial"/>
+          <w:sz w:val="22"/>
+          <w:szCs w:val="22"/>
+        </w:rPr>
+      </w:pPr>
+      <w:r>
+        <w:rPr>
+          <w:rFonts w:ascii="Arial" w:hAnsi="Arial" w:cs="Arial"/>
+          <w:sz w:val="22"/>
+          <w:szCs w:val="22"/>
+        </w:rPr>
+        <w:t xml:space="preserve"> </w:t>
+      </w:r>
+    </w:p>
+    <w:p>
+      <w:pPr>
+        <w:widowControl/>
+        <w:autoSpaceDE/>
+        <w:autoSpaceDN/>
+        <w:spacing w:after="160" w:line="259" w:lineRule="auto"/>
+        <w:rPr>
+          <w:rFonts w:ascii="Arial" w:hAnsi="Arial" w:cs="Arial"/>
+          <w:sz w:val="22"/>
+          <w:szCs w:val="22"/>
+        </w:rPr>
+      </w:pPr>
+    </w:p>
+    <w:p>
+      <w:pPr>
+        <w:widowControl/>
+        <w:autoSpaceDE/>
+        <w:autoSpaceDN/>
+        <w:spacing w:after="160" w:line="259" w:lineRule="auto"/>
+        <w:rPr>
+          <w:rFonts w:ascii="Arial" w:hAnsi="Arial" w:cs="Arial"/>
+          <w:sz w:val="24"/>
+          <w:szCs w:val="24"/>
+        </w:rPr>
+      </w:pPr>
     </w:p>
     <w:sectPr>
       <w:pgSz w:w="11906" w:h="16838"/>
@@ -1787,7 +2217,6 @@
     <w:lsdException w:name="HTML Sample" w:semiHidden="1" w:unhideWhenUsed="1"/>
     <w:lsdException w:name="HTML Typewriter" w:semiHidden="1" w:unhideWhenUsed="1"/>
     <w:lsdException w:name="HTML Variable" w:semiHidden="1" w:unhideWhenUsed="1"/>
-    <w:lsdException w:name="Normal Table" w:semiHidden="1" w:unhideWhenUsed="1"/>
     <w:lsdException w:name="annotation subject" w:semiHidden="1" w:unhideWhenUsed="1"/>
     <w:lsdException w:name="No List" w:semiHidden="1" w:unhideWhenUsed="1"/>
     <w:lsdException w:name="Outline List 1" w:semiHidden="1" w:unhideWhenUsed="1"/>
@@ -1833,11 +2262,9 @@
     <w:lsdException w:name="Table Subtle 1" w:semiHidden="1" w:unhideWhenUsed="1"/>
     <w:lsdException w:name="Table Subtle 2" w:semiHidden="1" w:unhideWhenUsed="1"/>
     <w:lsdException w:name="Table Web 1" w:semiHidden="1" w:unhideWhenUsed="1"/>
-    <w:lsdException w:name="Table Web 2" w:semiHidden="1" w:unhideWhenUsed="1"/>
     <w:lsdException w:name="Table Web 3" w:semiHidden="1" w:unhideWhenUsed="1"/>
     <w:lsdException w:name="Balloon Text" w:semiHidden="1" w:unhideWhenUsed="1"/>
     <w:lsdException w:name="Table Grid" w:uiPriority="39"/>
-    <w:lsdException w:name="Table Theme" w:semiHidden="1" w:unhideWhenUsed="1"/>
     <w:lsdException w:name="Placeholder Text" w:semiHidden="1"/>
     <w:lsdException w:name="No Spacing" w:uiPriority="1" w:qFormat="1"/>
     <w:lsdException w:name="Light Shading" w:uiPriority="60"/>
@@ -2612,7 +3039,7 @@
 </file>
 
 <file path=customXml/itemProps1.xml><?xml version="1.0" encoding="utf-8"?>
-<ds:datastoreItem xmlns:ds="http://schemas.openxmlformats.org/officeDocument/2006/customXml" ds:itemID="{D6A10E37-3BAD-414C-86D9-2963866273DA}">
+<ds:datastoreItem xmlns:ds="http://schemas.openxmlformats.org/officeDocument/2006/customXml" ds:itemID="{64D457A6-AAC4-DC40-9050-11C2190EA98C}">
   <ds:schemaRefs>
     <ds:schemaRef ds:uri="http://schemas.openxmlformats.org/officeDocument/2006/bibliography"/>
   </ds:schemaRefs>

</xml_diff>